<commit_message>
Sviluppata la sezione Risultati Sperimentali
</commit_message>
<xml_diff>
--- a/Relazione Secondo Progetto IA18.docx
+++ b/Relazione Secondo Progetto IA18.docx
@@ -222,25 +222,23 @@
           <w:sz w:val="24"/>
           <w:szCs w:val="24"/>
         </w:rPr>
-        <w:t xml:space="preserve">Per riferirsi agli elementi richiesti dalla traccia durante questa relazione si utilizzerà la stessa nomenclatura presente nella traccia del progetto. </w:t>
-      </w:r>
-    </w:p>
-    <w:p>
-      <w:pPr>
-        <w:jc w:val="both"/>
+        <w:t>I</w:t>
+      </w:r>
+      <w:r>
         <w:rPr>
           <w:rFonts w:cstheme="minorHAnsi"/>
           <w:sz w:val="24"/>
           <w:szCs w:val="24"/>
         </w:rPr>
-      </w:pPr>
+        <w:t>l</w:t>
+      </w:r>
       <w:r>
         <w:rPr>
           <w:rFonts w:cstheme="minorHAnsi"/>
           <w:sz w:val="24"/>
           <w:szCs w:val="24"/>
         </w:rPr>
-        <w:t>I file</w:t>
+        <w:t xml:space="preserve"> file</w:t>
       </w:r>
       <w:r>
         <w:rPr>
@@ -274,7 +272,384 @@
           <w:sz w:val="24"/>
           <w:szCs w:val="24"/>
         </w:rPr>
-        <w:t xml:space="preserve">e </w:t>
+        <w:t>costituisc</w:t>
+      </w:r>
+      <w:r>
+        <w:rPr>
+          <w:rFonts w:cstheme="minorHAnsi"/>
+          <w:sz w:val="24"/>
+          <w:szCs w:val="24"/>
+        </w:rPr>
+        <w:t>e</w:t>
+      </w:r>
+      <w:r>
+        <w:rPr>
+          <w:rFonts w:cstheme="minorHAnsi"/>
+          <w:sz w:val="24"/>
+          <w:szCs w:val="24"/>
+        </w:rPr>
+        <w:t xml:space="preserve"> un </w:t>
+      </w:r>
+      <w:r>
+        <w:rPr>
+          <w:rFonts w:cstheme="minorHAnsi"/>
+          <w:sz w:val="24"/>
+          <w:szCs w:val="24"/>
+        </w:rPr>
+        <w:t>interessante</w:t>
+      </w:r>
+      <w:r>
+        <w:rPr>
+          <w:rFonts w:cstheme="minorHAnsi"/>
+          <w:sz w:val="24"/>
+          <w:szCs w:val="24"/>
+        </w:rPr>
+        <w:t xml:space="preserve"> esempi</w:t>
+      </w:r>
+      <w:r>
+        <w:rPr>
+          <w:rFonts w:cstheme="minorHAnsi"/>
+          <w:sz w:val="24"/>
+          <w:szCs w:val="24"/>
+        </w:rPr>
+        <w:t>o</w:t>
+      </w:r>
+      <w:r>
+        <w:rPr>
+          <w:rFonts w:cstheme="minorHAnsi"/>
+          <w:sz w:val="24"/>
+          <w:szCs w:val="24"/>
+        </w:rPr>
+        <w:t xml:space="preserve"> di casi di utilizzo del codice scritto.</w:t>
+      </w:r>
+    </w:p>
+    <w:p>
+      <w:pPr>
+        <w:jc w:val="both"/>
+        <w:rPr>
+          <w:rFonts w:eastAsiaTheme="minorEastAsia"/>
+          <w:sz w:val="24"/>
+          <w:szCs w:val="24"/>
+        </w:rPr>
+      </w:pPr>
+      <w:r>
+        <w:rPr>
+          <w:sz w:val="24"/>
+          <w:szCs w:val="24"/>
+        </w:rPr>
+        <w:t xml:space="preserve">Il progetto è stato sviluppato sulla base dei moduli forniti a lezione contenuti nella cartella </w:t>
+      </w:r>
+      <m:oMath>
+        <m:r>
+          <w:rPr>
+            <w:rFonts w:ascii="Cambria Math" w:hAnsi="Cambria Math"/>
+            <w:sz w:val="24"/>
+            <w:szCs w:val="24"/>
+          </w:rPr>
+          <m:t>Librerie</m:t>
+        </m:r>
+      </m:oMath>
+      <w:r>
+        <w:rPr>
+          <w:rFonts w:eastAsiaTheme="minorEastAsia"/>
+          <w:sz w:val="24"/>
+          <w:szCs w:val="24"/>
+        </w:rPr>
+        <w:t xml:space="preserve">. Tra i file presenti nella cartella principale, </w:t>
+      </w:r>
+      <m:oMath>
+        <m:r>
+          <w:rPr>
+            <w:rFonts w:ascii="Cambria Math" w:eastAsiaTheme="minorEastAsia" w:hAnsi="Cambria Math"/>
+            <w:sz w:val="24"/>
+            <w:szCs w:val="24"/>
+          </w:rPr>
+          <m:t>customGraph.py</m:t>
+        </m:r>
+      </m:oMath>
+      <w:r>
+        <w:rPr>
+          <w:rFonts w:eastAsiaTheme="minorEastAsia"/>
+          <w:sz w:val="24"/>
+          <w:szCs w:val="24"/>
+        </w:rPr>
+        <w:t xml:space="preserve"> implementa l’algoritmo </w:t>
+      </w:r>
+      <m:oMath>
+        <m:r>
+          <w:rPr>
+            <w:rFonts w:ascii="Cambria Math" w:eastAsiaTheme="minorEastAsia" w:hAnsi="Cambria Math"/>
+            <w:sz w:val="24"/>
+            <w:szCs w:val="24"/>
+          </w:rPr>
+          <m:t>visitaInPriorità</m:t>
+        </m:r>
+      </m:oMath>
+      <w:r>
+        <w:rPr>
+          <w:rFonts w:eastAsiaTheme="minorEastAsia"/>
+          <w:sz w:val="24"/>
+          <w:szCs w:val="24"/>
+        </w:rPr>
+        <w:t xml:space="preserve"> come metodo di una classe </w:t>
+      </w:r>
+      <m:oMath>
+        <m:r>
+          <w:rPr>
+            <w:rFonts w:ascii="Cambria Math" w:eastAsiaTheme="minorEastAsia" w:hAnsi="Cambria Math"/>
+            <w:sz w:val="24"/>
+            <w:szCs w:val="24"/>
+          </w:rPr>
+          <m:t>CustomGraph</m:t>
+        </m:r>
+      </m:oMath>
+      <w:r>
+        <w:rPr>
+          <w:rFonts w:eastAsiaTheme="minorEastAsia"/>
+          <w:sz w:val="24"/>
+          <w:szCs w:val="24"/>
+        </w:rPr>
+        <w:t xml:space="preserve"> figlia della classe astratta </w:t>
+      </w:r>
+      <m:oMath>
+        <m:r>
+          <w:rPr>
+            <w:rFonts w:ascii="Cambria Math" w:eastAsiaTheme="minorEastAsia" w:hAnsi="Cambria Math"/>
+            <w:sz w:val="24"/>
+            <w:szCs w:val="24"/>
+          </w:rPr>
+          <m:t>GraphBase</m:t>
+        </m:r>
+      </m:oMath>
+      <w:r>
+        <w:rPr>
+          <w:rFonts w:eastAsiaTheme="minorEastAsia"/>
+          <w:sz w:val="24"/>
+          <w:szCs w:val="24"/>
+        </w:rPr>
+        <w:t xml:space="preserve"> vista a lezione. L’algoritmo è basato sul codice del metodo </w:t>
+      </w:r>
+      <m:oMath>
+        <m:r>
+          <w:rPr>
+            <w:rFonts w:ascii="Cambria Math" w:eastAsiaTheme="minorEastAsia" w:hAnsi="Cambria Math"/>
+            <w:sz w:val="24"/>
+            <w:szCs w:val="24"/>
+          </w:rPr>
+          <m:t>genericSearch</m:t>
+        </m:r>
+      </m:oMath>
+      <w:r>
+        <w:rPr>
+          <w:rFonts w:eastAsiaTheme="minorEastAsia"/>
+          <w:sz w:val="24"/>
+          <w:szCs w:val="24"/>
+        </w:rPr>
+        <w:t xml:space="preserve">, rappresentante una visita generica. La frangia F della visita è una coda con priorità gestita in </w:t>
+      </w:r>
+      <m:oMath>
+        <m:r>
+          <w:rPr>
+            <w:rFonts w:ascii="Cambria Math" w:eastAsiaTheme="minorEastAsia" w:hAnsi="Cambria Math"/>
+            <w:sz w:val="24"/>
+            <w:szCs w:val="24"/>
+          </w:rPr>
+          <m:t>priorityQueue.py</m:t>
+        </m:r>
+      </m:oMath>
+      <w:r>
+        <w:rPr>
+          <w:rFonts w:eastAsiaTheme="minorEastAsia"/>
+          <w:sz w:val="24"/>
+          <w:szCs w:val="24"/>
+        </w:rPr>
+        <w:t xml:space="preserve"> tramite una classe che ne seleziona un’implementazione tra </w:t>
+      </w:r>
+      <w:r>
+        <w:rPr>
+          <w:rFonts w:eastAsiaTheme="minorEastAsia"/>
+          <w:sz w:val="24"/>
+          <w:szCs w:val="24"/>
+        </w:rPr>
+        <w:t>quelle</w:t>
+      </w:r>
+      <w:r>
+        <w:rPr>
+          <w:rFonts w:eastAsiaTheme="minorEastAsia"/>
+          <w:sz w:val="24"/>
+          <w:szCs w:val="24"/>
+        </w:rPr>
+        <w:t xml:space="preserve"> contenute nella cartella </w:t>
+      </w:r>
+      <m:oMath>
+        <m:r>
+          <w:rPr>
+            <w:rFonts w:ascii="Cambria Math" w:eastAsiaTheme="minorEastAsia" w:hAnsi="Cambria Math"/>
+            <w:sz w:val="24"/>
+            <w:szCs w:val="24"/>
+          </w:rPr>
+          <m:t>priorityQueues</m:t>
+        </m:r>
+      </m:oMath>
+      <w:r>
+        <w:rPr>
+          <w:rFonts w:eastAsiaTheme="minorEastAsia"/>
+          <w:sz w:val="24"/>
+          <w:szCs w:val="24"/>
+        </w:rPr>
+        <w:t>.</w:t>
+      </w:r>
+    </w:p>
+    <w:p>
+      <w:pPr>
+        <w:jc w:val="both"/>
+        <w:rPr>
+          <w:rFonts w:eastAsiaTheme="minorEastAsia"/>
+          <w:sz w:val="24"/>
+          <w:szCs w:val="24"/>
+        </w:rPr>
+      </w:pPr>
+      <m:oMath>
+        <m:r>
+          <w:rPr>
+            <w:rFonts w:ascii="Cambria Math" w:eastAsiaTheme="minorEastAsia" w:hAnsi="Cambria Math"/>
+            <w:sz w:val="24"/>
+            <w:szCs w:val="24"/>
+          </w:rPr>
+          <m:t xml:space="preserve">graphGenerator.py </m:t>
+        </m:r>
+      </m:oMath>
+      <w:r>
+        <w:rPr>
+          <w:rFonts w:eastAsiaTheme="minorEastAsia"/>
+          <w:sz w:val="24"/>
+          <w:szCs w:val="24"/>
+        </w:rPr>
+        <w:t>costruisce un grafo non orientato, connesso e pesato sui vertici</w:t>
+      </w:r>
+      <w:r>
+        <w:rPr>
+          <w:rFonts w:eastAsiaTheme="minorEastAsia"/>
+          <w:sz w:val="24"/>
+          <w:szCs w:val="24"/>
+        </w:rPr>
+        <w:t>,</w:t>
+      </w:r>
+      <w:r>
+        <w:rPr>
+          <w:rFonts w:eastAsiaTheme="minorEastAsia"/>
+          <w:sz w:val="24"/>
+          <w:szCs w:val="24"/>
+        </w:rPr>
+        <w:t xml:space="preserve"> avente il minimo numero di nodi possibili</w:t>
+      </w:r>
+      <w:r>
+        <w:rPr>
+          <w:rFonts w:eastAsiaTheme="minorEastAsia"/>
+          <w:sz w:val="24"/>
+          <w:szCs w:val="24"/>
+        </w:rPr>
+        <w:t xml:space="preserve"> e</w:t>
+      </w:r>
+      <w:r>
+        <w:rPr>
+          <w:rFonts w:eastAsiaTheme="minorEastAsia"/>
+          <w:sz w:val="24"/>
+          <w:szCs w:val="24"/>
+        </w:rPr>
+        <w:t xml:space="preserve"> lasciando a </w:t>
+      </w:r>
+      <m:oMath>
+        <m:r>
+          <w:rPr>
+            <w:rFonts w:ascii="Cambria Math" w:eastAsiaTheme="minorEastAsia" w:hAnsi="Cambria Math"/>
+            <w:sz w:val="24"/>
+            <w:szCs w:val="24"/>
+          </w:rPr>
+          <m:t>test.py</m:t>
+        </m:r>
+      </m:oMath>
+      <w:r>
+        <w:rPr>
+          <w:rFonts w:eastAsiaTheme="minorEastAsia"/>
+          <w:sz w:val="24"/>
+          <w:szCs w:val="24"/>
+        </w:rPr>
+        <w:t xml:space="preserve"> l’onere di inserire all’occorrenza eventuali archi aggiuntivi.</w:t>
+      </w:r>
+    </w:p>
+    <w:p>
+      <w:pPr>
+        <w:jc w:val="both"/>
+        <w:rPr>
+          <w:rFonts w:eastAsiaTheme="minorEastAsia" w:cstheme="minorHAnsi"/>
+          <w:sz w:val="24"/>
+          <w:szCs w:val="24"/>
+        </w:rPr>
+      </w:pPr>
+      <w:r>
+        <w:rPr>
+          <w:rFonts w:cstheme="minorHAnsi"/>
+          <w:sz w:val="24"/>
+          <w:szCs w:val="24"/>
+        </w:rPr>
+        <w:t xml:space="preserve">Tra le classi contenute nella cartella </w:t>
+      </w:r>
+      <w:r>
+        <w:rPr>
+          <w:rFonts w:ascii="Cambria Math" w:hAnsi="Cambria Math" w:cs="Cambria Math"/>
+          <w:sz w:val="24"/>
+          <w:szCs w:val="24"/>
+        </w:rPr>
+        <w:t>𝐿𝑖𝑏𝑟𝑒𝑟𝑖𝑒</w:t>
+      </w:r>
+      <w:r>
+        <w:rPr>
+          <w:rFonts w:cstheme="minorHAnsi"/>
+          <w:sz w:val="24"/>
+          <w:szCs w:val="24"/>
+        </w:rPr>
+        <w:t xml:space="preserve">, sono state apportate modifiche solo in </w:t>
+      </w:r>
+      <w:r>
+        <w:rPr>
+          <w:rFonts w:ascii="Cambria Math" w:hAnsi="Cambria Math" w:cs="Cambria Math"/>
+          <w:sz w:val="24"/>
+          <w:szCs w:val="24"/>
+        </w:rPr>
+        <w:t>PQbinomialHeap.py</w:t>
+      </w:r>
+      <w:r>
+        <w:rPr>
+          <w:rFonts w:cstheme="minorHAnsi"/>
+          <w:sz w:val="24"/>
+          <w:szCs w:val="24"/>
+        </w:rPr>
+        <w:t xml:space="preserve">, </w:t>
+      </w:r>
+      <w:r>
+        <w:rPr>
+          <w:rFonts w:cstheme="minorHAnsi"/>
+          <w:sz w:val="24"/>
+          <w:szCs w:val="24"/>
+        </w:rPr>
+        <w:t>nel</w:t>
+      </w:r>
+      <w:r>
+        <w:rPr>
+          <w:rFonts w:cstheme="minorHAnsi"/>
+          <w:sz w:val="24"/>
+          <w:szCs w:val="24"/>
+        </w:rPr>
+        <w:t xml:space="preserve"> quale </w:t>
+      </w:r>
+      <w:r>
+        <w:rPr>
+          <w:rFonts w:cstheme="minorHAnsi"/>
+          <w:sz w:val="24"/>
+          <w:szCs w:val="24"/>
+        </w:rPr>
+        <w:t xml:space="preserve">è stato innalzato, nella riga 78, il valore di </w:t>
       </w:r>
       <m:oMath>
         <m:r>
@@ -283,340 +658,35 @@
             <w:sz w:val="24"/>
             <w:szCs w:val="24"/>
           </w:rPr>
-          <m:t>test.py</m:t>
-        </m:r>
-      </m:oMath>
-      <w:r>
+          <m:t>MAXSIZE</m:t>
+        </m:r>
+      </m:oMath>
+      <w:r>
+        <w:rPr>
+          <w:rFonts w:eastAsiaTheme="minorEastAsia" w:cstheme="minorHAnsi"/>
+          <w:sz w:val="24"/>
+          <w:szCs w:val="24"/>
+        </w:rPr>
+        <w:t>, di cui si discuterà più avanti nella relazione</w:t>
+      </w:r>
+      <w:r>
+        <w:rPr>
+          <w:rFonts w:eastAsiaTheme="minorEastAsia" w:cstheme="minorHAnsi"/>
+          <w:sz w:val="24"/>
+          <w:szCs w:val="24"/>
+        </w:rPr>
+        <w:t>.</w:t>
+      </w:r>
+    </w:p>
+    <w:p>
+      <w:pPr>
+        <w:jc w:val="both"/>
         <w:rPr>
           <w:rFonts w:cstheme="minorHAnsi"/>
           <w:sz w:val="24"/>
           <w:szCs w:val="24"/>
         </w:rPr>
-        <w:t xml:space="preserve"> </w:t>
-      </w:r>
-      <w:r>
-        <w:rPr>
-          <w:rFonts w:cstheme="minorHAnsi"/>
-          <w:sz w:val="24"/>
-          <w:szCs w:val="24"/>
-        </w:rPr>
-        <w:t>costituisc</w:t>
-      </w:r>
-      <w:r>
-        <w:rPr>
-          <w:rFonts w:cstheme="minorHAnsi"/>
-          <w:sz w:val="24"/>
-          <w:szCs w:val="24"/>
-        </w:rPr>
-        <w:t>ono</w:t>
-      </w:r>
-      <w:r>
-        <w:rPr>
-          <w:rFonts w:cstheme="minorHAnsi"/>
-          <w:sz w:val="24"/>
-          <w:szCs w:val="24"/>
-        </w:rPr>
-        <w:t xml:space="preserve"> un variegato insieme di esempi di casi di utilizzo del codice scritto.</w:t>
-      </w:r>
-    </w:p>
-    <w:p>
-      <w:pPr>
-        <w:jc w:val="both"/>
-        <w:rPr>
-          <w:rFonts w:eastAsiaTheme="minorEastAsia"/>
-          <w:sz w:val="24"/>
-          <w:szCs w:val="24"/>
-        </w:rPr>
-      </w:pPr>
-      <w:r>
-        <w:rPr>
-          <w:sz w:val="24"/>
-          <w:szCs w:val="24"/>
-        </w:rPr>
-        <w:t xml:space="preserve">Il progetto è stato sviluppato sulla base dei moduli forniti a lezione contenuti nella cartella </w:t>
-      </w:r>
-      <m:oMath>
-        <m:r>
-          <w:rPr>
-            <w:rFonts w:ascii="Cambria Math" w:hAnsi="Cambria Math"/>
-            <w:sz w:val="24"/>
-            <w:szCs w:val="24"/>
-          </w:rPr>
-          <m:t>Librerie</m:t>
-        </m:r>
-      </m:oMath>
-      <w:r>
-        <w:rPr>
-          <w:rFonts w:eastAsiaTheme="minorEastAsia"/>
-          <w:sz w:val="24"/>
-          <w:szCs w:val="24"/>
-        </w:rPr>
-        <w:t xml:space="preserve">. Tra i file presenti nella cartella principale, </w:t>
-      </w:r>
-      <m:oMath>
-        <m:r>
-          <w:rPr>
-            <w:rFonts w:ascii="Cambria Math" w:eastAsiaTheme="minorEastAsia" w:hAnsi="Cambria Math"/>
-            <w:sz w:val="24"/>
-            <w:szCs w:val="24"/>
-          </w:rPr>
-          <m:t>customGraph.py</m:t>
-        </m:r>
-      </m:oMath>
-      <w:r>
-        <w:rPr>
-          <w:rFonts w:eastAsiaTheme="minorEastAsia"/>
-          <w:sz w:val="24"/>
-          <w:szCs w:val="24"/>
-        </w:rPr>
-        <w:t xml:space="preserve"> implementa l’algoritmo </w:t>
-      </w:r>
-      <m:oMath>
-        <m:r>
-          <w:rPr>
-            <w:rFonts w:ascii="Cambria Math" w:eastAsiaTheme="minorEastAsia" w:hAnsi="Cambria Math"/>
-            <w:sz w:val="24"/>
-            <w:szCs w:val="24"/>
-          </w:rPr>
-          <m:t>visitaInPriorità</m:t>
-        </m:r>
-      </m:oMath>
-      <w:r>
-        <w:rPr>
-          <w:rFonts w:eastAsiaTheme="minorEastAsia"/>
-          <w:sz w:val="24"/>
-          <w:szCs w:val="24"/>
-        </w:rPr>
-        <w:t xml:space="preserve"> come metodo di una classe </w:t>
-      </w:r>
-      <m:oMath>
-        <m:r>
-          <w:rPr>
-            <w:rFonts w:ascii="Cambria Math" w:eastAsiaTheme="minorEastAsia" w:hAnsi="Cambria Math"/>
-            <w:sz w:val="24"/>
-            <w:szCs w:val="24"/>
-          </w:rPr>
-          <m:t>CustomGraph</m:t>
-        </m:r>
-      </m:oMath>
-      <w:r>
-        <w:rPr>
-          <w:rFonts w:eastAsiaTheme="minorEastAsia"/>
-          <w:sz w:val="24"/>
-          <w:szCs w:val="24"/>
-        </w:rPr>
-        <w:t xml:space="preserve"> figlia della classe astratta </w:t>
-      </w:r>
-      <m:oMath>
-        <m:r>
-          <w:rPr>
-            <w:rFonts w:ascii="Cambria Math" w:eastAsiaTheme="minorEastAsia" w:hAnsi="Cambria Math"/>
-            <w:sz w:val="24"/>
-            <w:szCs w:val="24"/>
-          </w:rPr>
-          <m:t>GraphBase</m:t>
-        </m:r>
-      </m:oMath>
-      <w:r>
-        <w:rPr>
-          <w:rFonts w:eastAsiaTheme="minorEastAsia"/>
-          <w:sz w:val="24"/>
-          <w:szCs w:val="24"/>
-        </w:rPr>
-        <w:t xml:space="preserve"> vista a lezione. L’algoritmo è basato sul codice del metodo </w:t>
-      </w:r>
-      <m:oMath>
-        <m:r>
-          <w:rPr>
-            <w:rFonts w:ascii="Cambria Math" w:eastAsiaTheme="minorEastAsia" w:hAnsi="Cambria Math"/>
-            <w:sz w:val="24"/>
-            <w:szCs w:val="24"/>
-          </w:rPr>
-          <m:t>genericSearch</m:t>
-        </m:r>
-      </m:oMath>
-      <w:r>
-        <w:rPr>
-          <w:rFonts w:eastAsiaTheme="minorEastAsia"/>
-          <w:sz w:val="24"/>
-          <w:szCs w:val="24"/>
-        </w:rPr>
-        <w:t xml:space="preserve">, rappresentante una visita generica. La frangia F della visita è una coda con priorità gestita in </w:t>
-      </w:r>
-      <m:oMath>
-        <m:r>
-          <w:rPr>
-            <w:rFonts w:ascii="Cambria Math" w:eastAsiaTheme="minorEastAsia" w:hAnsi="Cambria Math"/>
-            <w:sz w:val="24"/>
-            <w:szCs w:val="24"/>
-          </w:rPr>
-          <m:t>priorityQueue.py</m:t>
-        </m:r>
-      </m:oMath>
-      <w:r>
-        <w:rPr>
-          <w:rFonts w:eastAsiaTheme="minorEastAsia"/>
-          <w:sz w:val="24"/>
-          <w:szCs w:val="24"/>
-        </w:rPr>
-        <w:t xml:space="preserve"> tramite una classe che ne seleziona un’implementazione tra le tre contenute nella cartella </w:t>
-      </w:r>
-      <m:oMath>
-        <m:r>
-          <w:rPr>
-            <w:rFonts w:ascii="Cambria Math" w:eastAsiaTheme="minorEastAsia" w:hAnsi="Cambria Math"/>
-            <w:sz w:val="24"/>
-            <w:szCs w:val="24"/>
-          </w:rPr>
-          <m:t>priorityQueues</m:t>
-        </m:r>
-      </m:oMath>
-      <w:r>
-        <w:rPr>
-          <w:rFonts w:eastAsiaTheme="minorEastAsia"/>
-          <w:sz w:val="24"/>
-          <w:szCs w:val="24"/>
-        </w:rPr>
-        <w:t>.</w:t>
-      </w:r>
-    </w:p>
-    <w:p>
-      <w:pPr>
-        <w:jc w:val="both"/>
-        <w:rPr>
-          <w:rFonts w:eastAsiaTheme="minorEastAsia"/>
-          <w:sz w:val="24"/>
-          <w:szCs w:val="24"/>
-        </w:rPr>
-      </w:pPr>
-      <m:oMath>
-        <m:r>
-          <w:rPr>
-            <w:rFonts w:ascii="Cambria Math" w:eastAsiaTheme="minorEastAsia" w:hAnsi="Cambria Math"/>
-            <w:sz w:val="24"/>
-            <w:szCs w:val="24"/>
-          </w:rPr>
-          <m:t xml:space="preserve">graphGenerator.py </m:t>
-        </m:r>
-      </m:oMath>
-      <w:r>
-        <w:rPr>
-          <w:rFonts w:eastAsiaTheme="minorEastAsia"/>
-          <w:sz w:val="24"/>
-          <w:szCs w:val="24"/>
-        </w:rPr>
-        <w:t xml:space="preserve">costruisce un grafo non orientato, connesso e pesato sui vertici avente il minimo numero di nodi possibili, lasciando a </w:t>
-      </w:r>
-      <m:oMath>
-        <m:r>
-          <w:rPr>
-            <w:rFonts w:ascii="Cambria Math" w:eastAsiaTheme="minorEastAsia" w:hAnsi="Cambria Math"/>
-            <w:sz w:val="24"/>
-            <w:szCs w:val="24"/>
-          </w:rPr>
-          <m:t>test.py</m:t>
-        </m:r>
-      </m:oMath>
-      <w:r>
-        <w:rPr>
-          <w:rFonts w:eastAsiaTheme="minorEastAsia"/>
-          <w:sz w:val="24"/>
-          <w:szCs w:val="24"/>
-        </w:rPr>
-        <w:t xml:space="preserve"> l’onere di inserire all’occorrenza eventuali archi aggiuntivi.</w:t>
-      </w:r>
-    </w:p>
-    <w:p>
-      <w:pPr>
-        <w:jc w:val="both"/>
-        <w:rPr>
-          <w:rFonts w:eastAsiaTheme="minorEastAsia" w:cstheme="minorHAnsi"/>
-          <w:sz w:val="24"/>
-          <w:szCs w:val="24"/>
-        </w:rPr>
-      </w:pPr>
-      <w:r>
-        <w:rPr>
-          <w:rFonts w:cstheme="minorHAnsi"/>
-          <w:sz w:val="24"/>
-          <w:szCs w:val="24"/>
-        </w:rPr>
-        <w:t xml:space="preserve">Tra le classi contenute nella cartella </w:t>
-      </w:r>
-      <w:r>
-        <w:rPr>
-          <w:rFonts w:ascii="Cambria Math" w:hAnsi="Cambria Math" w:cs="Cambria Math"/>
-          <w:sz w:val="24"/>
-          <w:szCs w:val="24"/>
-        </w:rPr>
-        <w:t>𝐿𝑖𝑏𝑟𝑒𝑟𝑖𝑒</w:t>
-      </w:r>
-      <w:r>
-        <w:rPr>
-          <w:rFonts w:cstheme="minorHAnsi"/>
-          <w:sz w:val="24"/>
-          <w:szCs w:val="24"/>
-        </w:rPr>
-        <w:t xml:space="preserve">, sono state apportate modifiche solo in </w:t>
-      </w:r>
-      <w:r>
-        <w:rPr>
-          <w:rFonts w:ascii="Cambria Math" w:hAnsi="Cambria Math" w:cs="Cambria Math"/>
-          <w:sz w:val="24"/>
-          <w:szCs w:val="24"/>
-        </w:rPr>
-        <w:t>PQbinomialHeap.py</w:t>
-      </w:r>
-      <w:r>
-        <w:rPr>
-          <w:rFonts w:cstheme="minorHAnsi"/>
-          <w:sz w:val="24"/>
-          <w:szCs w:val="24"/>
-        </w:rPr>
-        <w:t xml:space="preserve">, </w:t>
-      </w:r>
-      <w:r>
-        <w:rPr>
-          <w:rFonts w:cstheme="minorHAnsi"/>
-          <w:sz w:val="24"/>
-          <w:szCs w:val="24"/>
-        </w:rPr>
-        <w:t>nel</w:t>
-      </w:r>
-      <w:r>
-        <w:rPr>
-          <w:rFonts w:cstheme="minorHAnsi"/>
-          <w:sz w:val="24"/>
-          <w:szCs w:val="24"/>
-        </w:rPr>
-        <w:t xml:space="preserve"> quale </w:t>
-      </w:r>
-      <w:r>
-        <w:rPr>
-          <w:rFonts w:cstheme="minorHAnsi"/>
-          <w:sz w:val="24"/>
-          <w:szCs w:val="24"/>
-        </w:rPr>
-        <w:t xml:space="preserve">è stato innalzato, nella riga 78, il valore di </w:t>
-      </w:r>
-      <m:oMath>
-        <m:r>
-          <w:rPr>
-            <w:rFonts w:ascii="Cambria Math" w:hAnsi="Cambria Math" w:cstheme="minorHAnsi"/>
-            <w:sz w:val="24"/>
-            <w:szCs w:val="24"/>
-          </w:rPr>
-          <m:t>MAXSIZE</m:t>
-        </m:r>
-      </m:oMath>
-      <w:r>
-        <w:rPr>
-          <w:rFonts w:eastAsiaTheme="minorEastAsia" w:cstheme="minorHAnsi"/>
-          <w:sz w:val="24"/>
-          <w:szCs w:val="24"/>
-        </w:rPr>
-        <w:t xml:space="preserve"> a fini di testing.</w:t>
-      </w:r>
+      </w:pPr>
     </w:p>
     <w:p>
       <w:pPr>
@@ -897,7 +967,15 @@
           <w:sz w:val="24"/>
           <w:szCs w:val="24"/>
         </w:rPr>
-        <w:t xml:space="preserve"> in possesso di un attributo </w:t>
+        <w:t xml:space="preserve"> </w:t>
+      </w:r>
+      <w:r>
+        <w:rPr>
+          <w:rFonts w:eastAsiaTheme="minorEastAsia" w:cstheme="minorHAnsi"/>
+          <w:sz w:val="24"/>
+          <w:szCs w:val="24"/>
+        </w:rPr>
+        <w:t xml:space="preserve">figlia di </w:t>
       </w:r>
       <m:oMath>
         <m:r>
@@ -906,7 +984,7 @@
             <w:sz w:val="24"/>
             <w:szCs w:val="24"/>
           </w:rPr>
-          <m:t>self.weight</m:t>
+          <m:t>Node</m:t>
         </m:r>
       </m:oMath>
       <w:r>
@@ -951,7 +1029,39 @@
           <w:sz w:val="24"/>
           <w:szCs w:val="24"/>
         </w:rPr>
-        <w:t xml:space="preserve"> che gestisce gli archi mediante liste di adiacenza. Le liste di adiacenza sono state scelte in quanto consentono la visita di un grafo in tempo lineare </w:t>
+        <w:t xml:space="preserve"> che gestisce gli archi mediante liste di adiacenza</w:t>
+      </w:r>
+      <w:r>
+        <w:rPr>
+          <w:rFonts w:eastAsiaTheme="minorEastAsia" w:cstheme="minorHAnsi"/>
+          <w:sz w:val="24"/>
+          <w:szCs w:val="24"/>
+        </w:rPr>
+        <w:t>,</w:t>
+      </w:r>
+      <w:r>
+        <w:rPr>
+          <w:rFonts w:eastAsiaTheme="minorEastAsia" w:cstheme="minorHAnsi"/>
+          <w:sz w:val="24"/>
+          <w:szCs w:val="24"/>
+        </w:rPr>
+        <w:t xml:space="preserve"> scelte in quanto consentono la visita</w:t>
+      </w:r>
+      <w:r>
+        <w:rPr>
+          <w:rFonts w:eastAsiaTheme="minorEastAsia" w:cstheme="minorHAnsi"/>
+          <w:sz w:val="24"/>
+          <w:szCs w:val="24"/>
+        </w:rPr>
+        <w:t xml:space="preserve"> generica</w:t>
+      </w:r>
+      <w:r>
+        <w:rPr>
+          <w:rFonts w:eastAsiaTheme="minorEastAsia" w:cstheme="minorHAnsi"/>
+          <w:sz w:val="24"/>
+          <w:szCs w:val="24"/>
+        </w:rPr>
+        <w:t xml:space="preserve"> di un grafo in tempo lineare </w:t>
       </w:r>
       <m:oMath>
         <m:r>
@@ -1075,7 +1185,23 @@
           <w:sz w:val="24"/>
           <w:szCs w:val="24"/>
         </w:rPr>
-        <w:t xml:space="preserve"> elementi, che occupano spazio </w:t>
+        <w:t xml:space="preserve"> elementi, che occupano</w:t>
+      </w:r>
+      <w:r>
+        <w:rPr>
+          <w:rFonts w:eastAsiaTheme="minorEastAsia" w:cstheme="minorHAnsi"/>
+          <w:sz w:val="24"/>
+          <w:szCs w:val="24"/>
+        </w:rPr>
+        <w:t xml:space="preserve"> comunque</w:t>
+      </w:r>
+      <w:r>
+        <w:rPr>
+          <w:rFonts w:eastAsiaTheme="minorEastAsia" w:cstheme="minorHAnsi"/>
+          <w:sz w:val="24"/>
+          <w:szCs w:val="24"/>
+        </w:rPr>
+        <w:t xml:space="preserve"> spazio </w:t>
       </w:r>
       <m:oMath>
         <m:r>
@@ -1129,7 +1255,23 @@
           <w:sz w:val="24"/>
           <w:szCs w:val="24"/>
         </w:rPr>
-        <w:t xml:space="preserve">, come richiesto dai metodi </w:t>
+        <w:t xml:space="preserve">, come richiesto </w:t>
+      </w:r>
+      <w:r>
+        <w:rPr>
+          <w:rFonts w:eastAsiaTheme="minorEastAsia" w:cstheme="minorHAnsi"/>
+          <w:sz w:val="24"/>
+          <w:szCs w:val="24"/>
+        </w:rPr>
+        <w:t xml:space="preserve">di ritornare </w:t>
+      </w:r>
+      <w:r>
+        <w:rPr>
+          <w:rFonts w:eastAsiaTheme="minorEastAsia" w:cstheme="minorHAnsi"/>
+          <w:sz w:val="24"/>
+          <w:szCs w:val="24"/>
+        </w:rPr>
+        <w:t xml:space="preserve">dai metodi </w:t>
       </w:r>
       <m:oMath>
         <m:r>
@@ -1303,7 +1445,23 @@
           <w:sz w:val="24"/>
           <w:szCs w:val="24"/>
         </w:rPr>
-        <w:t xml:space="preserve"> la lista dei nodi per trovare quello con priorità maggiore, con il quale inizializzerà la coda con priorità F. Le implementazioni delle code con priorità presenti in </w:t>
+        <w:t xml:space="preserve"> la lista dei nodi per trovare quello con priorità maggiore, con il quale inizializzerà la coda con priorità F.</w:t>
+      </w:r>
+      <w:r>
+        <w:rPr>
+          <w:rFonts w:eastAsiaTheme="minorEastAsia" w:cstheme="minorHAnsi"/>
+          <w:sz w:val="24"/>
+          <w:szCs w:val="24"/>
+        </w:rPr>
+        <w:t xml:space="preserve"> </w:t>
+      </w:r>
+      <w:r>
+        <w:rPr>
+          <w:rFonts w:eastAsiaTheme="minorEastAsia" w:cstheme="minorHAnsi"/>
+          <w:sz w:val="24"/>
+          <w:szCs w:val="24"/>
+        </w:rPr>
+        <w:t xml:space="preserve">Le implementazioni delle code con priorità presenti in </w:t>
       </w:r>
       <m:oMath>
         <m:r>
@@ -1696,6 +1854,14 @@
           <w:szCs w:val="24"/>
         </w:rPr>
         <w:t xml:space="preserve"> operazioni di estrazione del massimo dalla coda con priorità e </w:t>
+      </w:r>
+      <w:r>
+        <w:rPr>
+          <w:rFonts w:eastAsiaTheme="minorEastAsia" w:cstheme="minorHAnsi"/>
+          <w:sz w:val="24"/>
+          <w:szCs w:val="24"/>
+        </w:rPr>
+        <w:t xml:space="preserve">di fino a </w:t>
       </w:r>
       <m:oMath>
         <m:r>
@@ -2840,23 +3006,7 @@
                     <w:sz w:val="24"/>
                     <w:szCs w:val="24"/>
                   </w:rPr>
-                  <m:t>O(</m:t>
-                </m:r>
-                <m:r>
-                  <w:rPr>
-                    <w:rFonts w:ascii="Cambria Math" w:eastAsiaTheme="minorEastAsia" w:hAnsi="Cambria Math" w:cstheme="minorHAnsi"/>
-                    <w:sz w:val="24"/>
-                    <w:szCs w:val="24"/>
-                  </w:rPr>
-                  <m:t>n</m:t>
-                </m:r>
-                <m:r>
-                  <w:rPr>
-                    <w:rFonts w:ascii="Cambria Math" w:eastAsiaTheme="minorEastAsia" w:hAnsi="Cambria Math" w:cstheme="minorHAnsi"/>
-                    <w:sz w:val="24"/>
-                    <w:szCs w:val="24"/>
-                  </w:rPr>
-                  <m:t>)</m:t>
+                  <m:t>O(n)</m:t>
                 </m:r>
               </m:oMath>
             </m:oMathPara>
@@ -2998,15 +3148,7 @@
                     <w:sz w:val="24"/>
                     <w:szCs w:val="24"/>
                   </w:rPr>
-                  <m:t xml:space="preserve">+ </m:t>
-                </m:r>
-                <m:r>
-                  <w:rPr>
-                    <w:rFonts w:ascii="Cambria Math" w:eastAsiaTheme="minorEastAsia" w:hAnsi="Cambria Math" w:cstheme="minorHAnsi"/>
-                    <w:sz w:val="24"/>
-                    <w:szCs w:val="24"/>
-                  </w:rPr>
-                  <m:t xml:space="preserve"> σ(y))</m:t>
+                  <m:t>+  σ(y))</m:t>
                 </m:r>
               </m:oMath>
             </m:oMathPara>
@@ -3036,191 +3178,6 @@
                     <w:szCs w:val="24"/>
                   </w:rPr>
                   <m:t>getEdge</m:t>
-                </m:r>
-              </m:oMath>
-            </m:oMathPara>
-          </w:p>
-        </w:tc>
-        <w:tc>
-          <w:tcPr>
-            <w:tcW w:w="4814" w:type="dxa"/>
-          </w:tcPr>
-          <w:p>
-            <w:pPr>
-              <w:jc w:val="center"/>
-              <w:rPr>
-                <w:rFonts w:eastAsiaTheme="minorEastAsia" w:cstheme="minorHAnsi"/>
-                <w:sz w:val="24"/>
-                <w:szCs w:val="24"/>
-              </w:rPr>
-            </w:pPr>
-            <m:oMathPara>
-              <m:oMath>
-                <m:r>
-                  <w:rPr>
-                    <w:rFonts w:ascii="Cambria Math" w:eastAsiaTheme="minorEastAsia" w:hAnsi="Cambria Math" w:cstheme="minorHAnsi"/>
-                    <w:sz w:val="24"/>
-                    <w:szCs w:val="24"/>
-                  </w:rPr>
-                  <m:t>O(</m:t>
-                </m:r>
-                <m:r>
-                  <m:rPr>
-                    <m:sty m:val="p"/>
-                  </m:rPr>
-                  <w:rPr>
-                    <w:rFonts w:ascii="Cambria Math" w:eastAsiaTheme="minorEastAsia" w:hAnsi="Cambria Math" w:cstheme="minorHAnsi"/>
-                    <w:sz w:val="24"/>
-                    <w:szCs w:val="24"/>
-                  </w:rPr>
-                  <m:t>min⁡</m:t>
-                </m:r>
-                <m:r>
-                  <w:rPr>
-                    <w:rFonts w:ascii="Cambria Math" w:eastAsiaTheme="minorEastAsia" w:hAnsi="Cambria Math" w:cstheme="minorHAnsi"/>
-                    <w:sz w:val="24"/>
-                    <w:szCs w:val="24"/>
-                  </w:rPr>
-                  <m:t>{σ</m:t>
-                </m:r>
-                <m:d>
-                  <m:dPr>
-                    <m:ctrlPr>
-                      <w:rPr>
-                        <w:rFonts w:ascii="Cambria Math" w:eastAsiaTheme="minorEastAsia" w:hAnsi="Cambria Math" w:cstheme="minorHAnsi"/>
-                        <w:i/>
-                        <w:sz w:val="24"/>
-                        <w:szCs w:val="24"/>
-                      </w:rPr>
-                    </m:ctrlPr>
-                  </m:dPr>
-                  <m:e>
-                    <m:r>
-                      <w:rPr>
-                        <w:rFonts w:ascii="Cambria Math" w:eastAsiaTheme="minorEastAsia" w:hAnsi="Cambria Math" w:cstheme="minorHAnsi"/>
-                        <w:sz w:val="24"/>
-                        <w:szCs w:val="24"/>
-                      </w:rPr>
-                      <m:t>x</m:t>
-                    </m:r>
-                  </m:e>
-                </m:d>
-                <m:r>
-                  <w:rPr>
-                    <w:rFonts w:ascii="Cambria Math" w:eastAsiaTheme="minorEastAsia" w:hAnsi="Cambria Math" w:cstheme="minorHAnsi"/>
-                    <w:sz w:val="24"/>
-                    <w:szCs w:val="24"/>
-                  </w:rPr>
-                  <m:t>, σ(y)}</m:t>
-                </m:r>
-                <m:r>
-                  <w:rPr>
-                    <w:rFonts w:ascii="Cambria Math" w:eastAsiaTheme="minorEastAsia" w:hAnsi="Cambria Math" w:cstheme="minorHAnsi"/>
-                    <w:sz w:val="24"/>
-                    <w:szCs w:val="24"/>
-                  </w:rPr>
-                  <m:t>)</m:t>
-                </m:r>
-              </m:oMath>
-            </m:oMathPara>
-          </w:p>
-        </w:tc>
-      </w:tr>
-      <w:tr>
-        <w:tc>
-          <w:tcPr>
-            <w:tcW w:w="4814" w:type="dxa"/>
-          </w:tcPr>
-          <w:p>
-            <w:pPr>
-              <w:jc w:val="center"/>
-              <w:rPr>
-                <w:rFonts w:ascii="Calibri" w:eastAsia="Times New Roman" w:hAnsi="Calibri" w:cs="Calibri"/>
-                <w:sz w:val="24"/>
-                <w:szCs w:val="24"/>
-              </w:rPr>
-            </w:pPr>
-            <m:oMathPara>
-              <m:oMath>
-                <m:r>
-                  <w:rPr>
-                    <w:rFonts w:ascii="Cambria Math" w:eastAsia="Times New Roman" w:hAnsi="Cambria Math" w:cs="Calibri"/>
-                    <w:sz w:val="24"/>
-                    <w:szCs w:val="24"/>
-                  </w:rPr>
-                  <m:t>getEdges</m:t>
-                </m:r>
-              </m:oMath>
-            </m:oMathPara>
-          </w:p>
-        </w:tc>
-        <w:tc>
-          <w:tcPr>
-            <w:tcW w:w="4814" w:type="dxa"/>
-          </w:tcPr>
-          <w:p>
-            <w:pPr>
-              <w:jc w:val="center"/>
-              <w:rPr>
-                <w:rFonts w:eastAsiaTheme="minorEastAsia" w:cstheme="minorHAnsi"/>
-                <w:sz w:val="24"/>
-                <w:szCs w:val="24"/>
-              </w:rPr>
-            </w:pPr>
-            <m:oMathPara>
-              <m:oMath>
-                <m:r>
-                  <w:rPr>
-                    <w:rFonts w:ascii="Cambria Math" w:eastAsiaTheme="minorEastAsia" w:hAnsi="Cambria Math" w:cstheme="minorHAnsi"/>
-                    <w:sz w:val="24"/>
-                    <w:szCs w:val="24"/>
-                  </w:rPr>
-                  <m:t>O(</m:t>
-                </m:r>
-                <m:r>
-                  <w:rPr>
-                    <w:rFonts w:ascii="Cambria Math" w:eastAsiaTheme="minorEastAsia" w:hAnsi="Cambria Math" w:cstheme="minorHAnsi"/>
-                    <w:sz w:val="24"/>
-                    <w:szCs w:val="24"/>
-                  </w:rPr>
-                  <m:t>m</m:t>
-                </m:r>
-                <m:r>
-                  <w:rPr>
-                    <w:rFonts w:ascii="Cambria Math" w:eastAsiaTheme="minorEastAsia" w:hAnsi="Cambria Math" w:cstheme="minorHAnsi"/>
-                    <w:sz w:val="24"/>
-                    <w:szCs w:val="24"/>
-                  </w:rPr>
-                  <m:t>)</m:t>
-                </m:r>
-              </m:oMath>
-            </m:oMathPara>
-          </w:p>
-        </w:tc>
-      </w:tr>
-      <w:tr>
-        <w:tc>
-          <w:tcPr>
-            <w:tcW w:w="4814" w:type="dxa"/>
-          </w:tcPr>
-          <w:p>
-            <w:pPr>
-              <w:jc w:val="center"/>
-              <w:rPr>
-                <w:rFonts w:ascii="Calibri" w:eastAsia="Times New Roman" w:hAnsi="Calibri" w:cs="Calibri"/>
-                <w:sz w:val="24"/>
-                <w:szCs w:val="24"/>
-              </w:rPr>
-            </w:pPr>
-            <m:oMathPara>
-              <m:oMath>
-                <m:r>
-                  <w:rPr>
-                    <w:rFonts w:ascii="Cambria Math" w:eastAsia="Times New Roman" w:hAnsi="Cambria Math" w:cs="Calibri"/>
-                    <w:sz w:val="24"/>
-                    <w:szCs w:val="24"/>
-                  </w:rPr>
-                  <m:t>isAdj</m:t>
                 </m:r>
               </m:oMath>
             </m:oMathPara>
@@ -3325,6 +3282,167 @@
                     <w:sz w:val="24"/>
                     <w:szCs w:val="24"/>
                   </w:rPr>
+                  <m:t>getEdges</m:t>
+                </m:r>
+              </m:oMath>
+            </m:oMathPara>
+          </w:p>
+        </w:tc>
+        <w:tc>
+          <w:tcPr>
+            <w:tcW w:w="4814" w:type="dxa"/>
+          </w:tcPr>
+          <w:p>
+            <w:pPr>
+              <w:jc w:val="center"/>
+              <w:rPr>
+                <w:rFonts w:eastAsiaTheme="minorEastAsia" w:cstheme="minorHAnsi"/>
+                <w:sz w:val="24"/>
+                <w:szCs w:val="24"/>
+              </w:rPr>
+            </w:pPr>
+            <m:oMathPara>
+              <m:oMath>
+                <m:r>
+                  <w:rPr>
+                    <w:rFonts w:ascii="Cambria Math" w:eastAsiaTheme="minorEastAsia" w:hAnsi="Cambria Math" w:cstheme="minorHAnsi"/>
+                    <w:sz w:val="24"/>
+                    <w:szCs w:val="24"/>
+                  </w:rPr>
+                  <m:t>O(m)</m:t>
+                </m:r>
+              </m:oMath>
+            </m:oMathPara>
+          </w:p>
+        </w:tc>
+      </w:tr>
+      <w:tr>
+        <w:tc>
+          <w:tcPr>
+            <w:tcW w:w="4814" w:type="dxa"/>
+          </w:tcPr>
+          <w:p>
+            <w:pPr>
+              <w:jc w:val="center"/>
+              <w:rPr>
+                <w:rFonts w:ascii="Calibri" w:eastAsia="Times New Roman" w:hAnsi="Calibri" w:cs="Calibri"/>
+                <w:sz w:val="24"/>
+                <w:szCs w:val="24"/>
+              </w:rPr>
+            </w:pPr>
+            <m:oMathPara>
+              <m:oMath>
+                <m:r>
+                  <w:rPr>
+                    <w:rFonts w:ascii="Cambria Math" w:eastAsia="Times New Roman" w:hAnsi="Cambria Math" w:cs="Calibri"/>
+                    <w:sz w:val="24"/>
+                    <w:szCs w:val="24"/>
+                  </w:rPr>
+                  <m:t>isAdj</m:t>
+                </m:r>
+              </m:oMath>
+            </m:oMathPara>
+          </w:p>
+        </w:tc>
+        <w:tc>
+          <w:tcPr>
+            <w:tcW w:w="4814" w:type="dxa"/>
+          </w:tcPr>
+          <w:p>
+            <w:pPr>
+              <w:jc w:val="center"/>
+              <w:rPr>
+                <w:rFonts w:eastAsiaTheme="minorEastAsia" w:cstheme="minorHAnsi"/>
+                <w:sz w:val="24"/>
+                <w:szCs w:val="24"/>
+              </w:rPr>
+            </w:pPr>
+            <m:oMathPara>
+              <m:oMath>
+                <m:r>
+                  <w:rPr>
+                    <w:rFonts w:ascii="Cambria Math" w:eastAsiaTheme="minorEastAsia" w:hAnsi="Cambria Math" w:cstheme="minorHAnsi"/>
+                    <w:sz w:val="24"/>
+                    <w:szCs w:val="24"/>
+                  </w:rPr>
+                  <m:t>O(</m:t>
+                </m:r>
+                <m:r>
+                  <m:rPr>
+                    <m:sty m:val="p"/>
+                  </m:rPr>
+                  <w:rPr>
+                    <w:rFonts w:ascii="Cambria Math" w:eastAsiaTheme="minorEastAsia" w:hAnsi="Cambria Math" w:cstheme="minorHAnsi"/>
+                    <w:sz w:val="24"/>
+                    <w:szCs w:val="24"/>
+                  </w:rPr>
+                  <m:t>min⁡</m:t>
+                </m:r>
+                <m:r>
+                  <w:rPr>
+                    <w:rFonts w:ascii="Cambria Math" w:eastAsiaTheme="minorEastAsia" w:hAnsi="Cambria Math" w:cstheme="minorHAnsi"/>
+                    <w:sz w:val="24"/>
+                    <w:szCs w:val="24"/>
+                  </w:rPr>
+                  <m:t>{σ</m:t>
+                </m:r>
+                <m:d>
+                  <m:dPr>
+                    <m:ctrlPr>
+                      <w:rPr>
+                        <w:rFonts w:ascii="Cambria Math" w:eastAsiaTheme="minorEastAsia" w:hAnsi="Cambria Math" w:cstheme="minorHAnsi"/>
+                        <w:i/>
+                        <w:sz w:val="24"/>
+                        <w:szCs w:val="24"/>
+                      </w:rPr>
+                    </m:ctrlPr>
+                  </m:dPr>
+                  <m:e>
+                    <m:r>
+                      <w:rPr>
+                        <w:rFonts w:ascii="Cambria Math" w:eastAsiaTheme="minorEastAsia" w:hAnsi="Cambria Math" w:cstheme="minorHAnsi"/>
+                        <w:sz w:val="24"/>
+                        <w:szCs w:val="24"/>
+                      </w:rPr>
+                      <m:t>x</m:t>
+                    </m:r>
+                  </m:e>
+                </m:d>
+                <m:r>
+                  <w:rPr>
+                    <w:rFonts w:ascii="Cambria Math" w:eastAsiaTheme="minorEastAsia" w:hAnsi="Cambria Math" w:cstheme="minorHAnsi"/>
+                    <w:sz w:val="24"/>
+                    <w:szCs w:val="24"/>
+                  </w:rPr>
+                  <m:t>, σ(y)})</m:t>
+                </m:r>
+              </m:oMath>
+            </m:oMathPara>
+          </w:p>
+        </w:tc>
+      </w:tr>
+      <w:tr>
+        <w:tc>
+          <w:tcPr>
+            <w:tcW w:w="4814" w:type="dxa"/>
+          </w:tcPr>
+          <w:p>
+            <w:pPr>
+              <w:jc w:val="center"/>
+              <w:rPr>
+                <w:rFonts w:ascii="Calibri" w:eastAsia="Times New Roman" w:hAnsi="Calibri" w:cs="Calibri"/>
+                <w:sz w:val="24"/>
+                <w:szCs w:val="24"/>
+              </w:rPr>
+            </w:pPr>
+            <m:oMathPara>
+              <m:oMath>
+                <m:r>
+                  <w:rPr>
+                    <w:rFonts w:ascii="Cambria Math" w:eastAsia="Times New Roman" w:hAnsi="Cambria Math" w:cs="Calibri"/>
+                    <w:sz w:val="24"/>
+                    <w:szCs w:val="24"/>
+                  </w:rPr>
                   <m:t>getAdj</m:t>
                 </m:r>
               </m:oMath>
@@ -3411,79 +3529,7 @@
                     <w:sz w:val="24"/>
                     <w:szCs w:val="24"/>
                   </w:rPr>
-                  <m:t>O</m:t>
-                </m:r>
-                <m:r>
-                  <w:rPr>
-                    <w:rFonts w:ascii="Cambria Math" w:eastAsiaTheme="minorEastAsia" w:hAnsi="Cambria Math" w:cstheme="minorHAnsi"/>
-                    <w:sz w:val="24"/>
-                    <w:szCs w:val="24"/>
-                  </w:rPr>
-                  <m:t>(1</m:t>
-                </m:r>
-                <m:r>
-                  <w:rPr>
-                    <w:rFonts w:ascii="Cambria Math" w:eastAsiaTheme="minorEastAsia" w:hAnsi="Cambria Math" w:cstheme="minorHAnsi"/>
-                    <w:sz w:val="24"/>
-                    <w:szCs w:val="24"/>
-                  </w:rPr>
-                  <m:t>)</m:t>
-                </m:r>
-              </m:oMath>
-            </m:oMathPara>
-          </w:p>
-        </w:tc>
-      </w:tr>
-      <w:tr>
-        <w:tc>
-          <w:tcPr>
-            <w:tcW w:w="4814" w:type="dxa"/>
-          </w:tcPr>
-          <w:p>
-            <w:pPr>
-              <w:jc w:val="center"/>
-              <w:rPr>
-                <w:rFonts w:ascii="Calibri" w:eastAsia="Times New Roman" w:hAnsi="Calibri" w:cs="Calibri"/>
-                <w:sz w:val="24"/>
-                <w:szCs w:val="24"/>
-              </w:rPr>
-            </w:pPr>
-            <m:oMathPara>
-              <m:oMath>
-                <m:r>
-                  <w:rPr>
-                    <w:rFonts w:ascii="Cambria Math" w:eastAsia="Times New Roman" w:hAnsi="Cambria Math" w:cs="Calibri"/>
-                    <w:sz w:val="24"/>
-                    <w:szCs w:val="24"/>
-                  </w:rPr>
-                  <m:t>visitaInPriorità</m:t>
-                </m:r>
-              </m:oMath>
-            </m:oMathPara>
-          </w:p>
-        </w:tc>
-        <w:tc>
-          <w:tcPr>
-            <w:tcW w:w="4814" w:type="dxa"/>
-          </w:tcPr>
-          <w:p>
-            <w:pPr>
-              <w:jc w:val="center"/>
-              <w:rPr>
-                <w:rFonts w:eastAsiaTheme="minorEastAsia" w:cstheme="minorHAnsi"/>
-                <w:sz w:val="24"/>
-                <w:szCs w:val="24"/>
-              </w:rPr>
-            </w:pPr>
-            <m:oMathPara>
-              <m:oMath>
-                <m:r>
-                  <w:rPr>
-                    <w:rFonts w:ascii="Cambria Math" w:eastAsiaTheme="minorEastAsia" w:hAnsi="Cambria Math" w:cstheme="minorHAnsi"/>
-                    <w:sz w:val="24"/>
-                    <w:szCs w:val="24"/>
-                  </w:rPr>
-                  <m:t>O(costoEstrazione*n+m)</m:t>
+                  <m:t>O(1)</m:t>
                 </m:r>
               </m:oMath>
             </m:oMathPara>
@@ -3809,16 +3855,7 @@
           <w:sz w:val="24"/>
           <w:szCs w:val="24"/>
         </w:rPr>
-        <w:t xml:space="preserve"> nodi. Tale risultato viene raggiunto seguendo un algoritmo che mantiene G connesso e al quale, nel passo generico i-esimo, viene aggiunto un nodo collegato tramite un singolo arco ad uno a caso tra i nodi già presenti. Nel caso si voglia eseguire dei test su </w:t>
-      </w:r>
-      <w:r>
-        <w:rPr>
-          <w:rFonts w:eastAsiaTheme="minorEastAsia" w:cstheme="minorHAnsi"/>
-          <w:sz w:val="24"/>
-          <w:szCs w:val="24"/>
-        </w:rPr>
-        <w:lastRenderedPageBreak/>
-        <w:t xml:space="preserve">di un grafo con  </w:t>
+        <w:t xml:space="preserve"> nodi. Tale risultato viene raggiunto seguendo un algoritmo che mantiene G connesso e al quale, nel passo generico i-esimo, viene aggiunto un nodo collegato tramite un singolo arco ad uno a caso tra i nodi già presenti. Nel caso si voglia eseguire dei test su di un grafo con  </w:t>
       </w:r>
       <m:oMath>
         <m:f>
@@ -3925,6 +3962,309 @@
       <w:pPr>
         <w:jc w:val="both"/>
         <w:rPr>
+          <w:rFonts w:ascii="Cambria Math" w:hAnsi="Cambria Math" w:cs="Cambria Math"/>
+          <w:sz w:val="24"/>
+          <w:szCs w:val="24"/>
+        </w:rPr>
+      </w:pPr>
+      <w:r>
+        <w:rPr>
+          <w:rFonts w:eastAsiaTheme="minorEastAsia" w:cstheme="minorHAnsi"/>
+          <w:sz w:val="24"/>
+          <w:szCs w:val="24"/>
+        </w:rPr>
+        <w:lastRenderedPageBreak/>
+        <w:t>È stato incrementato il valore di</w:t>
+      </w:r>
+      <m:oMath>
+        <m:r>
+          <w:rPr>
+            <w:rFonts w:ascii="Cambria Math" w:eastAsiaTheme="minorEastAsia" w:hAnsi="Cambria Math" w:cstheme="minorHAnsi"/>
+            <w:sz w:val="24"/>
+            <w:szCs w:val="24"/>
+          </w:rPr>
+          <m:t xml:space="preserve"> MAXSIZE</m:t>
+        </m:r>
+      </m:oMath>
+      <w:r>
+        <w:rPr>
+          <w:rFonts w:eastAsiaTheme="minorEastAsia" w:cstheme="minorHAnsi"/>
+          <w:sz w:val="24"/>
+          <w:szCs w:val="24"/>
+        </w:rPr>
+        <w:t xml:space="preserve"> presente nella libreria </w:t>
+      </w:r>
+      <w:r>
+        <w:rPr>
+          <w:rFonts w:ascii="Cambria Math" w:hAnsi="Cambria Math" w:cs="Cambria Math"/>
+          <w:sz w:val="24"/>
+          <w:szCs w:val="24"/>
+        </w:rPr>
+        <w:t>PQbinomialHeap.py</w:t>
+      </w:r>
+      <w:r>
+        <w:rPr>
+          <w:rFonts w:ascii="Cambria Math" w:hAnsi="Cambria Math" w:cs="Cambria Math"/>
+          <w:sz w:val="24"/>
+          <w:szCs w:val="24"/>
+        </w:rPr>
+        <w:t xml:space="preserve"> in quanto una foresta binomiale contenente alberi di altezza massima 32 non è conveniente per gestire code con priorità di grafi aventi 1000 elementi.</w:t>
+      </w:r>
+    </w:p>
+    <w:p>
+      <w:pPr>
+        <w:jc w:val="both"/>
+        <w:rPr>
+          <w:rFonts w:eastAsiaTheme="minorEastAsia" w:cstheme="minorHAnsi"/>
+          <w:sz w:val="24"/>
+          <w:szCs w:val="24"/>
+        </w:rPr>
+      </w:pPr>
+    </w:p>
+    <w:p>
+      <w:pPr>
+        <w:jc w:val="both"/>
+        <w:rPr>
+          <w:rFonts w:eastAsiaTheme="minorEastAsia" w:cstheme="minorHAnsi"/>
+          <w:sz w:val="24"/>
+          <w:szCs w:val="24"/>
+        </w:rPr>
+      </w:pPr>
+    </w:p>
+    <w:p>
+      <w:pPr>
+        <w:jc w:val="both"/>
+        <w:rPr>
+          <w:rFonts w:eastAsiaTheme="minorEastAsia" w:cstheme="minorHAnsi"/>
+          <w:sz w:val="24"/>
+          <w:szCs w:val="24"/>
+        </w:rPr>
+      </w:pPr>
+    </w:p>
+    <w:p>
+      <w:pPr>
+        <w:jc w:val="both"/>
+        <w:rPr>
+          <w:rFonts w:eastAsiaTheme="minorEastAsia" w:cstheme="minorHAnsi"/>
+          <w:sz w:val="24"/>
+          <w:szCs w:val="24"/>
+        </w:rPr>
+      </w:pPr>
+    </w:p>
+    <w:p>
+      <w:pPr>
+        <w:jc w:val="both"/>
+        <w:rPr>
+          <w:rFonts w:eastAsiaTheme="minorEastAsia" w:cstheme="minorHAnsi"/>
+          <w:sz w:val="24"/>
+          <w:szCs w:val="24"/>
+        </w:rPr>
+      </w:pPr>
+    </w:p>
+    <w:p>
+      <w:pPr>
+        <w:jc w:val="both"/>
+        <w:rPr>
+          <w:rFonts w:eastAsiaTheme="minorEastAsia" w:cstheme="minorHAnsi"/>
+          <w:sz w:val="24"/>
+          <w:szCs w:val="24"/>
+        </w:rPr>
+      </w:pPr>
+    </w:p>
+    <w:p>
+      <w:pPr>
+        <w:jc w:val="both"/>
+        <w:rPr>
+          <w:rFonts w:eastAsiaTheme="minorEastAsia" w:cstheme="minorHAnsi"/>
+          <w:sz w:val="24"/>
+          <w:szCs w:val="24"/>
+        </w:rPr>
+      </w:pPr>
+    </w:p>
+    <w:p>
+      <w:pPr>
+        <w:jc w:val="both"/>
+        <w:rPr>
+          <w:rFonts w:eastAsiaTheme="minorEastAsia" w:cstheme="minorHAnsi"/>
+          <w:sz w:val="24"/>
+          <w:szCs w:val="24"/>
+        </w:rPr>
+      </w:pPr>
+    </w:p>
+    <w:p>
+      <w:pPr>
+        <w:jc w:val="both"/>
+        <w:rPr>
+          <w:rFonts w:eastAsiaTheme="minorEastAsia" w:cstheme="minorHAnsi"/>
+          <w:sz w:val="24"/>
+          <w:szCs w:val="24"/>
+        </w:rPr>
+      </w:pPr>
+    </w:p>
+    <w:p>
+      <w:pPr>
+        <w:jc w:val="both"/>
+        <w:rPr>
+          <w:rFonts w:eastAsiaTheme="minorEastAsia" w:cstheme="minorHAnsi"/>
+          <w:sz w:val="24"/>
+          <w:szCs w:val="24"/>
+        </w:rPr>
+      </w:pPr>
+    </w:p>
+    <w:p>
+      <w:pPr>
+        <w:jc w:val="both"/>
+        <w:rPr>
+          <w:rFonts w:eastAsiaTheme="minorEastAsia" w:cstheme="minorHAnsi"/>
+          <w:sz w:val="24"/>
+          <w:szCs w:val="24"/>
+        </w:rPr>
+      </w:pPr>
+    </w:p>
+    <w:p>
+      <w:pPr>
+        <w:jc w:val="both"/>
+        <w:rPr>
+          <w:rFonts w:eastAsiaTheme="minorEastAsia" w:cstheme="minorHAnsi"/>
+          <w:sz w:val="24"/>
+          <w:szCs w:val="24"/>
+        </w:rPr>
+      </w:pPr>
+    </w:p>
+    <w:p>
+      <w:pPr>
+        <w:jc w:val="both"/>
+        <w:rPr>
+          <w:rFonts w:eastAsiaTheme="minorEastAsia" w:cstheme="minorHAnsi"/>
+          <w:sz w:val="24"/>
+          <w:szCs w:val="24"/>
+        </w:rPr>
+      </w:pPr>
+    </w:p>
+    <w:p>
+      <w:pPr>
+        <w:jc w:val="both"/>
+        <w:rPr>
+          <w:rFonts w:eastAsiaTheme="minorEastAsia" w:cstheme="minorHAnsi"/>
+          <w:sz w:val="24"/>
+          <w:szCs w:val="24"/>
+        </w:rPr>
+      </w:pPr>
+    </w:p>
+    <w:p>
+      <w:pPr>
+        <w:jc w:val="both"/>
+        <w:rPr>
+          <w:rFonts w:eastAsiaTheme="minorEastAsia" w:cstheme="minorHAnsi"/>
+          <w:sz w:val="24"/>
+          <w:szCs w:val="24"/>
+        </w:rPr>
+      </w:pPr>
+    </w:p>
+    <w:p>
+      <w:pPr>
+        <w:jc w:val="both"/>
+        <w:rPr>
+          <w:rFonts w:eastAsiaTheme="minorEastAsia" w:cstheme="minorHAnsi"/>
+          <w:sz w:val="24"/>
+          <w:szCs w:val="24"/>
+        </w:rPr>
+      </w:pPr>
+    </w:p>
+    <w:p>
+      <w:pPr>
+        <w:jc w:val="both"/>
+        <w:rPr>
+          <w:rFonts w:eastAsiaTheme="minorEastAsia" w:cstheme="minorHAnsi"/>
+          <w:sz w:val="24"/>
+          <w:szCs w:val="24"/>
+        </w:rPr>
+      </w:pPr>
+    </w:p>
+    <w:p>
+      <w:pPr>
+        <w:jc w:val="both"/>
+        <w:rPr>
+          <w:rFonts w:eastAsiaTheme="minorEastAsia" w:cstheme="minorHAnsi"/>
+          <w:sz w:val="24"/>
+          <w:szCs w:val="24"/>
+        </w:rPr>
+      </w:pPr>
+    </w:p>
+    <w:p>
+      <w:pPr>
+        <w:jc w:val="both"/>
+        <w:rPr>
+          <w:rFonts w:eastAsiaTheme="minorEastAsia" w:cstheme="minorHAnsi"/>
+          <w:sz w:val="24"/>
+          <w:szCs w:val="24"/>
+        </w:rPr>
+      </w:pPr>
+    </w:p>
+    <w:p>
+      <w:pPr>
+        <w:jc w:val="both"/>
+        <w:rPr>
+          <w:rFonts w:eastAsiaTheme="minorEastAsia" w:cstheme="minorHAnsi"/>
+          <w:sz w:val="24"/>
+          <w:szCs w:val="24"/>
+        </w:rPr>
+      </w:pPr>
+    </w:p>
+    <w:p>
+      <w:pPr>
+        <w:jc w:val="both"/>
+        <w:rPr>
+          <w:rFonts w:eastAsiaTheme="minorEastAsia" w:cstheme="minorHAnsi"/>
+          <w:sz w:val="24"/>
+          <w:szCs w:val="24"/>
+        </w:rPr>
+      </w:pPr>
+    </w:p>
+    <w:p>
+      <w:pPr>
+        <w:jc w:val="both"/>
+        <w:rPr>
+          <w:rFonts w:eastAsiaTheme="minorEastAsia" w:cstheme="minorHAnsi"/>
+          <w:sz w:val="24"/>
+          <w:szCs w:val="24"/>
+        </w:rPr>
+      </w:pPr>
+    </w:p>
+    <w:p>
+      <w:pPr>
+        <w:jc w:val="both"/>
+        <w:rPr>
+          <w:rFonts w:eastAsiaTheme="minorEastAsia" w:cstheme="minorHAnsi"/>
+          <w:sz w:val="24"/>
+          <w:szCs w:val="24"/>
+        </w:rPr>
+      </w:pPr>
+    </w:p>
+    <w:p>
+      <w:pPr>
+        <w:jc w:val="both"/>
+        <w:rPr>
+          <w:rFonts w:eastAsiaTheme="minorEastAsia" w:cstheme="minorHAnsi"/>
+          <w:sz w:val="24"/>
+          <w:szCs w:val="24"/>
+        </w:rPr>
+      </w:pPr>
+    </w:p>
+    <w:p>
+      <w:pPr>
+        <w:jc w:val="both"/>
+        <w:rPr>
+          <w:rFonts w:eastAsiaTheme="minorEastAsia" w:cstheme="minorHAnsi"/>
+          <w:sz w:val="24"/>
+          <w:szCs w:val="24"/>
+        </w:rPr>
+      </w:pPr>
+    </w:p>
+    <w:p>
+      <w:pPr>
+        <w:jc w:val="both"/>
+        <w:rPr>
           <w:rFonts w:eastAsiaTheme="minorEastAsia" w:cstheme="minorHAnsi"/>
           <w:sz w:val="24"/>
           <w:szCs w:val="24"/>
@@ -3949,201 +4289,12 @@
           <w:szCs w:val="32"/>
         </w:rPr>
       </w:pPr>
-    </w:p>
-    <w:p>
-      <w:pPr>
+      <w:r>
         <w:rPr>
           <w:b/>
           <w:sz w:val="32"/>
           <w:szCs w:val="32"/>
         </w:rPr>
-      </w:pPr>
-    </w:p>
-    <w:p>
-      <w:pPr>
-        <w:rPr>
-          <w:b/>
-          <w:sz w:val="32"/>
-          <w:szCs w:val="32"/>
-        </w:rPr>
-      </w:pPr>
-    </w:p>
-    <w:p>
-      <w:pPr>
-        <w:rPr>
-          <w:b/>
-          <w:sz w:val="32"/>
-          <w:szCs w:val="32"/>
-        </w:rPr>
-      </w:pPr>
-    </w:p>
-    <w:p>
-      <w:pPr>
-        <w:rPr>
-          <w:b/>
-          <w:sz w:val="32"/>
-          <w:szCs w:val="32"/>
-        </w:rPr>
-      </w:pPr>
-    </w:p>
-    <w:p>
-      <w:pPr>
-        <w:rPr>
-          <w:b/>
-          <w:sz w:val="32"/>
-          <w:szCs w:val="32"/>
-        </w:rPr>
-      </w:pPr>
-    </w:p>
-    <w:p>
-      <w:pPr>
-        <w:rPr>
-          <w:b/>
-          <w:sz w:val="32"/>
-          <w:szCs w:val="32"/>
-        </w:rPr>
-      </w:pPr>
-    </w:p>
-    <w:p>
-      <w:pPr>
-        <w:rPr>
-          <w:b/>
-          <w:sz w:val="32"/>
-          <w:szCs w:val="32"/>
-        </w:rPr>
-      </w:pPr>
-    </w:p>
-    <w:p>
-      <w:pPr>
-        <w:rPr>
-          <w:b/>
-          <w:sz w:val="32"/>
-          <w:szCs w:val="32"/>
-        </w:rPr>
-      </w:pPr>
-    </w:p>
-    <w:p>
-      <w:pPr>
-        <w:rPr>
-          <w:b/>
-          <w:sz w:val="32"/>
-          <w:szCs w:val="32"/>
-        </w:rPr>
-      </w:pPr>
-    </w:p>
-    <w:p>
-      <w:pPr>
-        <w:rPr>
-          <w:b/>
-          <w:sz w:val="32"/>
-          <w:szCs w:val="32"/>
-        </w:rPr>
-      </w:pPr>
-    </w:p>
-    <w:p>
-      <w:pPr>
-        <w:rPr>
-          <w:b/>
-          <w:sz w:val="32"/>
-          <w:szCs w:val="32"/>
-        </w:rPr>
-      </w:pPr>
-    </w:p>
-    <w:p>
-      <w:pPr>
-        <w:rPr>
-          <w:b/>
-          <w:sz w:val="32"/>
-          <w:szCs w:val="32"/>
-        </w:rPr>
-      </w:pPr>
-    </w:p>
-    <w:p>
-      <w:pPr>
-        <w:rPr>
-          <w:b/>
-          <w:sz w:val="32"/>
-          <w:szCs w:val="32"/>
-        </w:rPr>
-      </w:pPr>
-    </w:p>
-    <w:p>
-      <w:pPr>
-        <w:rPr>
-          <w:b/>
-          <w:sz w:val="32"/>
-          <w:szCs w:val="32"/>
-        </w:rPr>
-      </w:pPr>
-    </w:p>
-    <w:p>
-      <w:pPr>
-        <w:rPr>
-          <w:b/>
-          <w:sz w:val="32"/>
-          <w:szCs w:val="32"/>
-        </w:rPr>
-      </w:pPr>
-    </w:p>
-    <w:p>
-      <w:pPr>
-        <w:rPr>
-          <w:b/>
-          <w:sz w:val="32"/>
-          <w:szCs w:val="32"/>
-        </w:rPr>
-      </w:pPr>
-    </w:p>
-    <w:p>
-      <w:pPr>
-        <w:rPr>
-          <w:b/>
-          <w:sz w:val="32"/>
-          <w:szCs w:val="32"/>
-        </w:rPr>
-      </w:pPr>
-    </w:p>
-    <w:p>
-      <w:pPr>
-        <w:rPr>
-          <w:b/>
-          <w:sz w:val="32"/>
-          <w:szCs w:val="32"/>
-        </w:rPr>
-      </w:pPr>
-    </w:p>
-    <w:p>
-      <w:pPr>
-        <w:rPr>
-          <w:b/>
-          <w:sz w:val="32"/>
-          <w:szCs w:val="32"/>
-        </w:rPr>
-      </w:pPr>
-    </w:p>
-    <w:p>
-      <w:pPr>
-        <w:rPr>
-          <w:b/>
-          <w:sz w:val="32"/>
-          <w:szCs w:val="32"/>
-        </w:rPr>
-      </w:pPr>
-    </w:p>
-    <w:p>
-      <w:pPr>
-        <w:rPr>
-          <w:b/>
-          <w:sz w:val="32"/>
-          <w:szCs w:val="32"/>
-        </w:rPr>
-      </w:pPr>
-      <w:r>
-        <w:rPr>
-          <w:b/>
-          <w:sz w:val="32"/>
-          <w:szCs w:val="32"/>
-        </w:rPr>
         <w:lastRenderedPageBreak/>
         <w:t>RISULTATI SPERIMENTALI</w:t>
       </w:r>
@@ -4241,8 +4392,810 @@
           <w:szCs w:val="24"/>
         </w:rPr>
       </w:pPr>
+      <w:r>
+        <w:rPr>
+          <w:rFonts w:cstheme="minorHAnsi"/>
+          <w:sz w:val="24"/>
+          <w:szCs w:val="24"/>
+        </w:rPr>
+        <w:t xml:space="preserve">I test sono il risultato della media di 100 prove </w:t>
+      </w:r>
+      <w:r>
+        <w:rPr>
+          <w:rFonts w:cstheme="minorHAnsi"/>
+          <w:sz w:val="24"/>
+          <w:szCs w:val="24"/>
+        </w:rPr>
+        <w:t>eseguite su grafi connessi di 10, 100 e 1000 elementi, aventi ognuno in un primo test il minimo numero di nodi possibili ed in un secondo il massimo.</w:t>
+      </w:r>
+    </w:p>
+    <w:p>
+      <w:pPr>
+        <w:jc w:val="both"/>
+        <w:rPr>
+          <w:rFonts w:cstheme="minorHAnsi"/>
+          <w:sz w:val="24"/>
+          <w:szCs w:val="24"/>
+        </w:rPr>
+      </w:pPr>
+      <w:r>
+        <w:rPr>
+          <w:rFonts w:cstheme="minorHAnsi"/>
+          <w:sz w:val="24"/>
+          <w:szCs w:val="24"/>
+        </w:rPr>
+        <w:t>Le code con priorità considerate sono dei d-Heap con d = 3, 10, 100, un heap binario ed un heap binomiale.</w:t>
+      </w:r>
+    </w:p>
+    <w:p>
+      <w:pPr>
+        <w:jc w:val="both"/>
+        <w:rPr>
+          <w:rFonts w:cstheme="minorHAnsi"/>
+          <w:sz w:val="24"/>
+          <w:szCs w:val="24"/>
+        </w:rPr>
+      </w:pPr>
+    </w:p>
+    <w:tbl>
+      <w:tblPr>
+        <w:tblStyle w:val="Grigliatabella"/>
+        <w:tblW w:w="0" w:type="auto"/>
+        <w:tblLook w:val="04A0" w:firstRow="1" w:lastRow="0" w:firstColumn="1" w:lastColumn="0" w:noHBand="0" w:noVBand="1"/>
+      </w:tblPr>
+      <w:tblGrid>
+        <w:gridCol w:w="4788"/>
+        <w:gridCol w:w="4840"/>
+      </w:tblGrid>
+      <w:tr>
+        <w:tc>
+          <w:tcPr>
+            <w:tcW w:w="4814" w:type="dxa"/>
+          </w:tcPr>
+          <w:p>
+            <w:pPr>
+              <w:jc w:val="center"/>
+              <w:rPr>
+                <w:rFonts w:cstheme="minorHAnsi"/>
+                <w:sz w:val="24"/>
+                <w:szCs w:val="24"/>
+                <w:lang w:val="en-GB"/>
+              </w:rPr>
+            </w:pPr>
+            <w:r>
+              <w:rPr>
+                <w:rFonts w:cstheme="minorHAnsi"/>
+                <w:sz w:val="24"/>
+                <w:szCs w:val="24"/>
+                <w:lang w:val="en-GB"/>
+              </w:rPr>
+              <w:t xml:space="preserve">Test </w:t>
+            </w:r>
+            <w:proofErr w:type="spellStart"/>
+            <w:r>
+              <w:rPr>
+                <w:rFonts w:cstheme="minorHAnsi"/>
+                <w:sz w:val="24"/>
+                <w:szCs w:val="24"/>
+                <w:lang w:val="en-GB"/>
+              </w:rPr>
+              <w:t>su</w:t>
+            </w:r>
+            <w:proofErr w:type="spellEnd"/>
+            <w:r>
+              <w:rPr>
+                <w:rFonts w:cstheme="minorHAnsi"/>
+                <w:sz w:val="24"/>
+                <w:szCs w:val="24"/>
+                <w:lang w:val="en-GB"/>
+              </w:rPr>
+              <w:t xml:space="preserve"> </w:t>
+            </w:r>
+            <w:r>
+              <w:rPr>
+                <w:rFonts w:cstheme="minorHAnsi"/>
+                <w:sz w:val="24"/>
+                <w:szCs w:val="24"/>
+                <w:lang w:val="en-GB"/>
+              </w:rPr>
+              <w:t>d</w:t>
+            </w:r>
+            <w:r>
+              <w:rPr>
+                <w:rFonts w:cstheme="minorHAnsi"/>
+                <w:sz w:val="24"/>
+                <w:szCs w:val="24"/>
+                <w:lang w:val="en-GB"/>
+              </w:rPr>
+              <w:t xml:space="preserve">-Heap con </w:t>
+            </w:r>
+            <m:oMath>
+              <m:r>
+                <w:rPr>
+                  <w:rFonts w:ascii="Cambria Math" w:hAnsi="Cambria Math" w:cstheme="minorHAnsi"/>
+                  <w:sz w:val="24"/>
+                  <w:szCs w:val="24"/>
+                  <w:lang w:val="en-GB"/>
+                </w:rPr>
+                <m:t>n-1</m:t>
+              </m:r>
+            </m:oMath>
+            <w:r>
+              <w:rPr>
+                <w:rFonts w:cstheme="minorHAnsi"/>
+                <w:sz w:val="24"/>
+                <w:szCs w:val="24"/>
+                <w:lang w:val="en-GB"/>
+              </w:rPr>
+              <w:t xml:space="preserve"> archi</w:t>
+            </w:r>
+          </w:p>
+          <w:p>
+            <w:pPr>
+              <w:jc w:val="center"/>
+              <w:rPr>
+                <w:rFonts w:cstheme="minorHAnsi"/>
+                <w:sz w:val="24"/>
+                <w:szCs w:val="24"/>
+              </w:rPr>
+            </w:pPr>
+            <w:r>
+              <w:rPr>
+                <w:noProof/>
+              </w:rPr>
+              <w:drawing>
+                <wp:inline distT="0" distB="0" distL="0" distR="0" wp14:anchorId="6619DDAD" wp14:editId="18A6FC8C">
+                  <wp:extent cx="3017520" cy="2263140"/>
+                  <wp:effectExtent l="0" t="0" r="0" b="3810"/>
+                  <wp:docPr id="1" name="Immagine 1"/>
+                  <wp:cNvGraphicFramePr>
+                    <a:graphicFrameLocks xmlns:a="http://schemas.openxmlformats.org/drawingml/2006/main" noChangeAspect="1"/>
+                  </wp:cNvGraphicFramePr>
+                  <a:graphic xmlns:a="http://schemas.openxmlformats.org/drawingml/2006/main">
+                    <a:graphicData uri="http://schemas.openxmlformats.org/drawingml/2006/picture">
+                      <pic:pic xmlns:pic="http://schemas.openxmlformats.org/drawingml/2006/picture">
+                        <pic:nvPicPr>
+                          <pic:cNvPr id="0" name="Picture 1"/>
+                          <pic:cNvPicPr>
+                            <a:picLocks noChangeAspect="1" noChangeArrowheads="1"/>
+                          </pic:cNvPicPr>
+                        </pic:nvPicPr>
+                        <pic:blipFill>
+                          <a:blip r:embed="rId4">
+                            <a:extLst>
+                              <a:ext uri="{28A0092B-C50C-407E-A947-70E740481C1C}">
+                                <a14:useLocalDpi xmlns:a14="http://schemas.microsoft.com/office/drawing/2010/main" val="0"/>
+                              </a:ext>
+                            </a:extLst>
+                          </a:blip>
+                          <a:srcRect/>
+                          <a:stretch>
+                            <a:fillRect/>
+                          </a:stretch>
+                        </pic:blipFill>
+                        <pic:spPr bwMode="auto">
+                          <a:xfrm>
+                            <a:off x="0" y="0"/>
+                            <a:ext cx="3017520" cy="2263140"/>
+                          </a:xfrm>
+                          <a:prstGeom prst="rect">
+                            <a:avLst/>
+                          </a:prstGeom>
+                          <a:noFill/>
+                          <a:ln>
+                            <a:noFill/>
+                          </a:ln>
+                        </pic:spPr>
+                      </pic:pic>
+                    </a:graphicData>
+                  </a:graphic>
+                </wp:inline>
+              </w:drawing>
+            </w:r>
+          </w:p>
+        </w:tc>
+        <w:tc>
+          <w:tcPr>
+            <w:tcW w:w="4814" w:type="dxa"/>
+          </w:tcPr>
+          <w:p>
+            <w:pPr>
+              <w:jc w:val="center"/>
+              <w:rPr>
+                <w:rFonts w:cstheme="minorHAnsi"/>
+                <w:sz w:val="24"/>
+                <w:szCs w:val="24"/>
+                <w:lang w:val="en-GB"/>
+              </w:rPr>
+            </w:pPr>
+            <w:r>
+              <w:rPr>
+                <w:rFonts w:cstheme="minorHAnsi"/>
+                <w:sz w:val="24"/>
+                <w:szCs w:val="24"/>
+                <w:lang w:val="en-GB"/>
+              </w:rPr>
+              <w:t xml:space="preserve">Test </w:t>
+            </w:r>
+            <w:proofErr w:type="spellStart"/>
+            <w:r>
+              <w:rPr>
+                <w:rFonts w:cstheme="minorHAnsi"/>
+                <w:sz w:val="24"/>
+                <w:szCs w:val="24"/>
+                <w:lang w:val="en-GB"/>
+              </w:rPr>
+              <w:t>su</w:t>
+            </w:r>
+            <w:proofErr w:type="spellEnd"/>
+            <w:r>
+              <w:rPr>
+                <w:rFonts w:cstheme="minorHAnsi"/>
+                <w:sz w:val="24"/>
+                <w:szCs w:val="24"/>
+                <w:lang w:val="en-GB"/>
+              </w:rPr>
+              <w:t xml:space="preserve"> </w:t>
+            </w:r>
+            <w:r>
+              <w:rPr>
+                <w:rFonts w:cstheme="minorHAnsi"/>
+                <w:sz w:val="24"/>
+                <w:szCs w:val="24"/>
+                <w:lang w:val="en-GB"/>
+              </w:rPr>
+              <w:t>d</w:t>
+            </w:r>
+            <w:r>
+              <w:rPr>
+                <w:rFonts w:cstheme="minorHAnsi"/>
+                <w:sz w:val="24"/>
+                <w:szCs w:val="24"/>
+                <w:lang w:val="en-GB"/>
+              </w:rPr>
+              <w:t>-Heap c</w:t>
+            </w:r>
+            <w:r>
+              <w:rPr>
+                <w:rFonts w:cstheme="minorHAnsi"/>
+                <w:sz w:val="24"/>
+                <w:szCs w:val="24"/>
+                <w:lang w:val="en-GB"/>
+              </w:rPr>
+              <w:t xml:space="preserve">on </w:t>
+            </w:r>
+            <m:oMath>
+              <m:f>
+                <m:fPr>
+                  <m:ctrlPr>
+                    <w:rPr>
+                      <w:rFonts w:ascii="Cambria Math" w:hAnsi="Cambria Math" w:cstheme="minorHAnsi"/>
+                      <w:i/>
+                      <w:sz w:val="24"/>
+                      <w:szCs w:val="24"/>
+                      <w:lang w:val="en-GB"/>
+                    </w:rPr>
+                  </m:ctrlPr>
+                </m:fPr>
+                <m:num>
+                  <m:r>
+                    <w:rPr>
+                      <w:rFonts w:ascii="Cambria Math" w:hAnsi="Cambria Math" w:cstheme="minorHAnsi"/>
+                      <w:sz w:val="24"/>
+                      <w:szCs w:val="24"/>
+                      <w:lang w:val="en-GB"/>
+                    </w:rPr>
+                    <m:t>n</m:t>
+                  </m:r>
+                  <m:d>
+                    <m:dPr>
+                      <m:ctrlPr>
+                        <w:rPr>
+                          <w:rFonts w:ascii="Cambria Math" w:hAnsi="Cambria Math" w:cstheme="minorHAnsi"/>
+                          <w:i/>
+                          <w:sz w:val="24"/>
+                          <w:szCs w:val="24"/>
+                          <w:lang w:val="en-GB"/>
+                        </w:rPr>
+                      </m:ctrlPr>
+                    </m:dPr>
+                    <m:e>
+                      <m:r>
+                        <w:rPr>
+                          <w:rFonts w:ascii="Cambria Math" w:hAnsi="Cambria Math" w:cstheme="minorHAnsi"/>
+                          <w:sz w:val="24"/>
+                          <w:szCs w:val="24"/>
+                          <w:lang w:val="en-GB"/>
+                        </w:rPr>
+                        <m:t>n-1</m:t>
+                      </m:r>
+                    </m:e>
+                  </m:d>
+                </m:num>
+                <m:den>
+                  <m:r>
+                    <w:rPr>
+                      <w:rFonts w:ascii="Cambria Math" w:hAnsi="Cambria Math" w:cstheme="minorHAnsi"/>
+                      <w:sz w:val="24"/>
+                      <w:szCs w:val="24"/>
+                      <w:lang w:val="en-GB"/>
+                    </w:rPr>
+                    <m:t>2</m:t>
+                  </m:r>
+                </m:den>
+              </m:f>
+            </m:oMath>
+            <w:r>
+              <w:rPr>
+                <w:rFonts w:eastAsiaTheme="minorEastAsia" w:cstheme="minorHAnsi"/>
+                <w:sz w:val="24"/>
+                <w:szCs w:val="24"/>
+                <w:lang w:val="en-GB"/>
+              </w:rPr>
+              <w:t xml:space="preserve"> </w:t>
+            </w:r>
+            <w:proofErr w:type="spellStart"/>
+            <w:r>
+              <w:rPr>
+                <w:rFonts w:eastAsiaTheme="minorEastAsia" w:cstheme="minorHAnsi"/>
+                <w:sz w:val="24"/>
+                <w:szCs w:val="24"/>
+                <w:lang w:val="en-GB"/>
+              </w:rPr>
+              <w:t>archi</w:t>
+            </w:r>
+            <w:proofErr w:type="spellEnd"/>
+          </w:p>
+          <w:p>
+            <w:pPr>
+              <w:jc w:val="center"/>
+              <w:rPr>
+                <w:rFonts w:cstheme="minorHAnsi"/>
+                <w:sz w:val="24"/>
+                <w:szCs w:val="24"/>
+              </w:rPr>
+            </w:pPr>
+            <w:r>
+              <w:rPr>
+                <w:noProof/>
+              </w:rPr>
+              <w:drawing>
+                <wp:inline distT="0" distB="0" distL="0" distR="0" wp14:anchorId="2DFE0E7D" wp14:editId="7087507B">
+                  <wp:extent cx="3009900" cy="2257425"/>
+                  <wp:effectExtent l="0" t="0" r="0" b="9525"/>
+                  <wp:docPr id="2" name="Immagine 2"/>
+                  <wp:cNvGraphicFramePr>
+                    <a:graphicFrameLocks xmlns:a="http://schemas.openxmlformats.org/drawingml/2006/main" noChangeAspect="1"/>
+                  </wp:cNvGraphicFramePr>
+                  <a:graphic xmlns:a="http://schemas.openxmlformats.org/drawingml/2006/main">
+                    <a:graphicData uri="http://schemas.openxmlformats.org/drawingml/2006/picture">
+                      <pic:pic xmlns:pic="http://schemas.openxmlformats.org/drawingml/2006/picture">
+                        <pic:nvPicPr>
+                          <pic:cNvPr id="0" name="Picture 3"/>
+                          <pic:cNvPicPr>
+                            <a:picLocks noChangeAspect="1" noChangeArrowheads="1"/>
+                          </pic:cNvPicPr>
+                        </pic:nvPicPr>
+                        <pic:blipFill>
+                          <a:blip r:embed="rId5">
+                            <a:extLst>
+                              <a:ext uri="{28A0092B-C50C-407E-A947-70E740481C1C}">
+                                <a14:useLocalDpi xmlns:a14="http://schemas.microsoft.com/office/drawing/2010/main" val="0"/>
+                              </a:ext>
+                            </a:extLst>
+                          </a:blip>
+                          <a:srcRect/>
+                          <a:stretch>
+                            <a:fillRect/>
+                          </a:stretch>
+                        </pic:blipFill>
+                        <pic:spPr bwMode="auto">
+                          <a:xfrm>
+                            <a:off x="0" y="0"/>
+                            <a:ext cx="3009900" cy="2257425"/>
+                          </a:xfrm>
+                          <a:prstGeom prst="rect">
+                            <a:avLst/>
+                          </a:prstGeom>
+                          <a:noFill/>
+                          <a:ln>
+                            <a:noFill/>
+                          </a:ln>
+                        </pic:spPr>
+                      </pic:pic>
+                    </a:graphicData>
+                  </a:graphic>
+                </wp:inline>
+              </w:drawing>
+            </w:r>
+          </w:p>
+        </w:tc>
+      </w:tr>
+      <w:tr>
+        <w:tc>
+          <w:tcPr>
+            <w:tcW w:w="4814" w:type="dxa"/>
+          </w:tcPr>
+          <w:p>
+            <w:pPr>
+              <w:jc w:val="center"/>
+              <w:rPr>
+                <w:rFonts w:cstheme="minorHAnsi"/>
+                <w:sz w:val="24"/>
+                <w:szCs w:val="24"/>
+              </w:rPr>
+            </w:pPr>
+            <w:r>
+              <w:rPr>
+                <w:rFonts w:cstheme="minorHAnsi"/>
+                <w:sz w:val="24"/>
+                <w:szCs w:val="24"/>
+              </w:rPr>
+              <w:t xml:space="preserve">Test su code con priorità aventi </w:t>
+            </w:r>
+            <m:oMath>
+              <m:r>
+                <w:rPr>
+                  <w:rFonts w:ascii="Cambria Math" w:hAnsi="Cambria Math" w:cstheme="minorHAnsi"/>
+                  <w:sz w:val="24"/>
+                  <w:szCs w:val="24"/>
+                </w:rPr>
+                <m:t>n-1</m:t>
+              </m:r>
+            </m:oMath>
+            <w:r>
+              <w:rPr>
+                <w:rFonts w:eastAsiaTheme="minorEastAsia" w:cstheme="minorHAnsi"/>
+                <w:sz w:val="24"/>
+                <w:szCs w:val="24"/>
+              </w:rPr>
+              <w:t xml:space="preserve"> archi</w:t>
+            </w:r>
+            <w:r>
+              <w:rPr>
+                <w:rFonts w:cstheme="minorHAnsi"/>
+                <w:sz w:val="24"/>
+                <w:szCs w:val="24"/>
+              </w:rPr>
+              <w:t xml:space="preserve"> </w:t>
+            </w:r>
+          </w:p>
+          <w:p>
+            <w:pPr>
+              <w:jc w:val="center"/>
+              <w:rPr>
+                <w:rFonts w:cstheme="minorHAnsi"/>
+                <w:sz w:val="24"/>
+                <w:szCs w:val="24"/>
+              </w:rPr>
+            </w:pPr>
+            <w:r>
+              <w:rPr>
+                <w:noProof/>
+              </w:rPr>
+              <w:drawing>
+                <wp:inline distT="0" distB="0" distL="0" distR="0" wp14:anchorId="549E3D56" wp14:editId="79F990C9">
+                  <wp:extent cx="3032760" cy="2274570"/>
+                  <wp:effectExtent l="0" t="0" r="0" b="0"/>
+                  <wp:docPr id="3" name="Immagine 3"/>
+                  <wp:cNvGraphicFramePr>
+                    <a:graphicFrameLocks xmlns:a="http://schemas.openxmlformats.org/drawingml/2006/main" noChangeAspect="1"/>
+                  </wp:cNvGraphicFramePr>
+                  <a:graphic xmlns:a="http://schemas.openxmlformats.org/drawingml/2006/main">
+                    <a:graphicData uri="http://schemas.openxmlformats.org/drawingml/2006/picture">
+                      <pic:pic xmlns:pic="http://schemas.openxmlformats.org/drawingml/2006/picture">
+                        <pic:nvPicPr>
+                          <pic:cNvPr id="0" name="Picture 5"/>
+                          <pic:cNvPicPr>
+                            <a:picLocks noChangeAspect="1" noChangeArrowheads="1"/>
+                          </pic:cNvPicPr>
+                        </pic:nvPicPr>
+                        <pic:blipFill>
+                          <a:blip r:embed="rId6">
+                            <a:extLst>
+                              <a:ext uri="{28A0092B-C50C-407E-A947-70E740481C1C}">
+                                <a14:useLocalDpi xmlns:a14="http://schemas.microsoft.com/office/drawing/2010/main" val="0"/>
+                              </a:ext>
+                            </a:extLst>
+                          </a:blip>
+                          <a:srcRect/>
+                          <a:stretch>
+                            <a:fillRect/>
+                          </a:stretch>
+                        </pic:blipFill>
+                        <pic:spPr bwMode="auto">
+                          <a:xfrm>
+                            <a:off x="0" y="0"/>
+                            <a:ext cx="3032760" cy="2274570"/>
+                          </a:xfrm>
+                          <a:prstGeom prst="rect">
+                            <a:avLst/>
+                          </a:prstGeom>
+                          <a:noFill/>
+                          <a:ln>
+                            <a:noFill/>
+                          </a:ln>
+                        </pic:spPr>
+                      </pic:pic>
+                    </a:graphicData>
+                  </a:graphic>
+                </wp:inline>
+              </w:drawing>
+            </w:r>
+          </w:p>
+        </w:tc>
+        <w:tc>
+          <w:tcPr>
+            <w:tcW w:w="4814" w:type="dxa"/>
+          </w:tcPr>
+          <w:p>
+            <w:pPr>
+              <w:jc w:val="center"/>
+              <w:rPr>
+                <w:rFonts w:cstheme="minorHAnsi"/>
+                <w:sz w:val="24"/>
+                <w:szCs w:val="24"/>
+              </w:rPr>
+            </w:pPr>
+            <w:r>
+              <w:rPr>
+                <w:rFonts w:cstheme="minorHAnsi"/>
+                <w:sz w:val="24"/>
+                <w:szCs w:val="24"/>
+              </w:rPr>
+              <w:t xml:space="preserve">Test su code con priorità aventi </w:t>
+            </w:r>
+            <m:oMath>
+              <m:f>
+                <m:fPr>
+                  <m:ctrlPr>
+                    <w:rPr>
+                      <w:rFonts w:ascii="Cambria Math" w:hAnsi="Cambria Math" w:cstheme="minorHAnsi"/>
+                      <w:i/>
+                      <w:sz w:val="24"/>
+                      <w:szCs w:val="24"/>
+                      <w:lang w:val="en-GB"/>
+                    </w:rPr>
+                  </m:ctrlPr>
+                </m:fPr>
+                <m:num>
+                  <m:r>
+                    <w:rPr>
+                      <w:rFonts w:ascii="Cambria Math" w:hAnsi="Cambria Math" w:cstheme="minorHAnsi"/>
+                      <w:sz w:val="24"/>
+                      <w:szCs w:val="24"/>
+                      <w:lang w:val="en-GB"/>
+                    </w:rPr>
+                    <m:t>n</m:t>
+                  </m:r>
+                  <m:d>
+                    <m:dPr>
+                      <m:ctrlPr>
+                        <w:rPr>
+                          <w:rFonts w:ascii="Cambria Math" w:hAnsi="Cambria Math" w:cstheme="minorHAnsi"/>
+                          <w:i/>
+                          <w:sz w:val="24"/>
+                          <w:szCs w:val="24"/>
+                          <w:lang w:val="en-GB"/>
+                        </w:rPr>
+                      </m:ctrlPr>
+                    </m:dPr>
+                    <m:e>
+                      <m:r>
+                        <w:rPr>
+                          <w:rFonts w:ascii="Cambria Math" w:hAnsi="Cambria Math" w:cstheme="minorHAnsi"/>
+                          <w:sz w:val="24"/>
+                          <w:szCs w:val="24"/>
+                          <w:lang w:val="en-GB"/>
+                        </w:rPr>
+                        <m:t>n</m:t>
+                      </m:r>
+                      <m:r>
+                        <w:rPr>
+                          <w:rFonts w:ascii="Cambria Math" w:hAnsi="Cambria Math" w:cstheme="minorHAnsi"/>
+                          <w:sz w:val="24"/>
+                          <w:szCs w:val="24"/>
+                        </w:rPr>
+                        <m:t>-1</m:t>
+                      </m:r>
+                    </m:e>
+                  </m:d>
+                </m:num>
+                <m:den>
+                  <m:r>
+                    <w:rPr>
+                      <w:rFonts w:ascii="Cambria Math" w:hAnsi="Cambria Math" w:cstheme="minorHAnsi"/>
+                      <w:sz w:val="24"/>
+                      <w:szCs w:val="24"/>
+                    </w:rPr>
+                    <m:t>2</m:t>
+                  </m:r>
+                </m:den>
+              </m:f>
+            </m:oMath>
+            <w:r>
+              <w:rPr>
+                <w:rFonts w:eastAsiaTheme="minorEastAsia" w:cstheme="minorHAnsi"/>
+                <w:sz w:val="24"/>
+                <w:szCs w:val="24"/>
+              </w:rPr>
+              <w:t xml:space="preserve"> </w:t>
+            </w:r>
+            <w:r>
+              <w:rPr>
+                <w:rFonts w:eastAsiaTheme="minorEastAsia" w:cstheme="minorHAnsi"/>
+                <w:sz w:val="24"/>
+                <w:szCs w:val="24"/>
+              </w:rPr>
+              <w:t>archi</w:t>
+            </w:r>
+          </w:p>
+          <w:p>
+            <w:pPr>
+              <w:jc w:val="center"/>
+              <w:rPr>
+                <w:rFonts w:cstheme="minorHAnsi"/>
+                <w:sz w:val="24"/>
+                <w:szCs w:val="24"/>
+              </w:rPr>
+            </w:pPr>
+            <w:r>
+              <w:rPr>
+                <w:noProof/>
+              </w:rPr>
+              <w:drawing>
+                <wp:inline distT="0" distB="0" distL="0" distR="0" wp14:anchorId="26E62CD1" wp14:editId="20E14C2C">
+                  <wp:extent cx="3058160" cy="2293620"/>
+                  <wp:effectExtent l="0" t="0" r="8890" b="0"/>
+                  <wp:docPr id="4" name="Immagine 4"/>
+                  <wp:cNvGraphicFramePr>
+                    <a:graphicFrameLocks xmlns:a="http://schemas.openxmlformats.org/drawingml/2006/main" noChangeAspect="1"/>
+                  </wp:cNvGraphicFramePr>
+                  <a:graphic xmlns:a="http://schemas.openxmlformats.org/drawingml/2006/main">
+                    <a:graphicData uri="http://schemas.openxmlformats.org/drawingml/2006/picture">
+                      <pic:pic xmlns:pic="http://schemas.openxmlformats.org/drawingml/2006/picture">
+                        <pic:nvPicPr>
+                          <pic:cNvPr id="0" name="Picture 7"/>
+                          <pic:cNvPicPr>
+                            <a:picLocks noChangeAspect="1" noChangeArrowheads="1"/>
+                          </pic:cNvPicPr>
+                        </pic:nvPicPr>
+                        <pic:blipFill>
+                          <a:blip r:embed="rId7">
+                            <a:extLst>
+                              <a:ext uri="{28A0092B-C50C-407E-A947-70E740481C1C}">
+                                <a14:useLocalDpi xmlns:a14="http://schemas.microsoft.com/office/drawing/2010/main" val="0"/>
+                              </a:ext>
+                            </a:extLst>
+                          </a:blip>
+                          <a:srcRect/>
+                          <a:stretch>
+                            <a:fillRect/>
+                          </a:stretch>
+                        </pic:blipFill>
+                        <pic:spPr bwMode="auto">
+                          <a:xfrm>
+                            <a:off x="0" y="0"/>
+                            <a:ext cx="3058160" cy="2293620"/>
+                          </a:xfrm>
+                          <a:prstGeom prst="rect">
+                            <a:avLst/>
+                          </a:prstGeom>
+                          <a:noFill/>
+                          <a:ln>
+                            <a:noFill/>
+                          </a:ln>
+                        </pic:spPr>
+                      </pic:pic>
+                    </a:graphicData>
+                  </a:graphic>
+                </wp:inline>
+              </w:drawing>
+            </w:r>
+          </w:p>
+        </w:tc>
+      </w:tr>
+    </w:tbl>
+    <w:p>
+      <w:pPr>
+        <w:jc w:val="both"/>
+        <w:rPr>
+          <w:rFonts w:cstheme="minorHAnsi"/>
+          <w:sz w:val="24"/>
+          <w:szCs w:val="24"/>
+        </w:rPr>
+      </w:pPr>
+    </w:p>
+    <w:p>
+      <w:pPr>
+        <w:jc w:val="both"/>
+        <w:rPr>
+          <w:rFonts w:cstheme="minorHAnsi"/>
+          <w:sz w:val="24"/>
+          <w:szCs w:val="24"/>
+        </w:rPr>
+      </w:pPr>
+    </w:p>
+    <w:p>
+      <w:pPr>
+        <w:jc w:val="both"/>
+        <w:rPr>
+          <w:rFonts w:cstheme="minorHAnsi"/>
+          <w:sz w:val="24"/>
+          <w:szCs w:val="24"/>
+        </w:rPr>
+      </w:pPr>
+      <w:r>
+        <w:rPr>
+          <w:rFonts w:cstheme="minorHAnsi"/>
+          <w:sz w:val="24"/>
+          <w:szCs w:val="24"/>
+        </w:rPr>
+        <w:t xml:space="preserve">A livello asintotico i grafici assumono un andamento rispecchiante le considerazioni di carattere teorico effettuate nella sezione precedente della relazione. </w:t>
+      </w:r>
+    </w:p>
+    <w:p>
+      <w:pPr>
+        <w:jc w:val="both"/>
+        <w:rPr>
+          <w:rFonts w:cstheme="minorHAnsi"/>
+          <w:sz w:val="24"/>
+          <w:szCs w:val="24"/>
+        </w:rPr>
+      </w:pPr>
+      <w:r>
+        <w:rPr>
+          <w:rFonts w:cstheme="minorHAnsi"/>
+          <w:sz w:val="24"/>
+          <w:szCs w:val="24"/>
+        </w:rPr>
+        <w:t>Dai test di utilizzo medio emerge che,</w:t>
+      </w:r>
+      <w:r>
+        <w:rPr>
+          <w:rFonts w:cstheme="minorHAnsi"/>
+          <w:sz w:val="24"/>
+          <w:szCs w:val="24"/>
+        </w:rPr>
+        <w:t xml:space="preserve"> mentre tendendo a 1000 elementi il 10-heap ha costo inferiore, tra i 10 ed i 100 elementi il 100-heap ha un deciso vantaggio</w:t>
+      </w:r>
+      <w:r>
+        <w:rPr>
+          <w:rFonts w:cstheme="minorHAnsi"/>
+          <w:sz w:val="24"/>
+          <w:szCs w:val="24"/>
+        </w:rPr>
+        <w:t xml:space="preserve">. </w:t>
+      </w:r>
+    </w:p>
+    <w:p>
+      <w:pPr>
+        <w:jc w:val="both"/>
+        <w:rPr>
+          <w:rFonts w:cstheme="minorHAnsi"/>
+          <w:sz w:val="24"/>
+          <w:szCs w:val="24"/>
+        </w:rPr>
+      </w:pPr>
+      <w:r>
+        <w:rPr>
+          <w:rFonts w:cstheme="minorHAnsi"/>
+          <w:sz w:val="24"/>
+          <w:szCs w:val="24"/>
+        </w:rPr>
+        <w:lastRenderedPageBreak/>
+        <w:t>Si noti anche come, all’aumentare del numero di archi, aumenta il tempo necessario per la visita con priorità, che tra i due test raddoppia per i d-heap ed aumenta leggermente per l’heap binomiale, che riesce ciò nonostante a mantenere un costo ottimo grazie alla maggior flessibilità della sua struttura dati a fo</w:t>
+      </w:r>
       <w:bookmarkStart w:id="0" w:name="_GoBack"/>
       <w:bookmarkEnd w:id="0"/>
+      <w:r>
+        <w:rPr>
+          <w:rFonts w:cstheme="minorHAnsi"/>
+          <w:sz w:val="24"/>
+          <w:szCs w:val="24"/>
+        </w:rPr>
+        <w:t>resta.</w:t>
+      </w:r>
     </w:p>
     <w:sectPr>
       <w:pgSz w:w="11906" w:h="16838"/>

</xml_diff>